<commit_message>
Updated Status word docs
</commit_message>
<xml_diff>
--- a/doc/LIST OF CRIMES ELIGIBLE FOR EXPUNGEMENT.docx
+++ b/doc/LIST OF CRIMES ELIGIBLE FOR EXPUNGEMENT.docx
@@ -28,9 +28,24 @@
       </w:pPr>
       <w:r>
         <w:rPr>
+          <w:rtl w:val="0"/>
+        </w:rPr>
+      </w:r>
+    </w:p>
+    <w:p>
+      <w:pPr>
+        <w:jc w:val="center"/>
+        <w:rPr>
           <w:b w:val="1"/>
           <w:sz w:val="28"/>
           <w:szCs w:val="28"/>
+        </w:rPr>
+      </w:pPr>
+      <w:r>
+        <w:rPr>
+          <w:b w:val="1"/>
+          <w:sz w:val="28"/>
+          <w:szCs w:val="28"/>
           <w:rtl w:val="0"/>
         </w:rPr>
         <w:t xml:space="preserve">LIST OF CRIMES ELIGIBLE FOR EXPUNGEMENT</w:t>
@@ -68,470 +83,197 @@
     </w:p>
     <w:p>
       <w:pPr>
-        <w:spacing w:line="240" w:lineRule="auto"/>
-        <w:rPr/>
-      </w:pPr>
-      <w:r>
-        <w:rPr>
-          <w:rtl w:val="0"/>
-        </w:rPr>
-        <w:t xml:space="preserve">Appropriation for Cable Services</w:t>
-        <w:tab/>
-        <w:tab/>
-        <w:tab/>
-        <w:tab/>
-        <w:tab/>
-        <w:tab/>
-        <w:t xml:space="preserve">570.039</w:t>
-      </w:r>
-    </w:p>
-    <w:p>
-      <w:pPr>
-        <w:spacing w:line="240" w:lineRule="auto"/>
-        <w:rPr/>
-      </w:pPr>
-      <w:r>
-        <w:rPr>
-          <w:rtl w:val="0"/>
-        </w:rPr>
-        <w:t xml:space="preserve">Feigned blindness</w:t>
-        <w:tab/>
-        <w:tab/>
-        <w:tab/>
-        <w:tab/>
-        <w:tab/>
-        <w:tab/>
-        <w:tab/>
-        <w:tab/>
-        <w:t xml:space="preserve">570.053</w:t>
-      </w:r>
-    </w:p>
-    <w:p>
-      <w:pPr>
-        <w:spacing w:line="240" w:lineRule="auto"/>
-        <w:rPr/>
-      </w:pPr>
-      <w:r>
-        <w:rPr>
-          <w:rtl w:val="0"/>
-        </w:rPr>
-        <w:t xml:space="preserve">Stealing leased or rental property</w:t>
-        <w:tab/>
-        <w:tab/>
-        <w:tab/>
-        <w:tab/>
-        <w:tab/>
-        <w:tab/>
-        <w:t xml:space="preserve">570.057</w:t>
-      </w:r>
-    </w:p>
-    <w:p>
-      <w:pPr>
-        <w:spacing w:line="240" w:lineRule="auto"/>
-        <w:rPr/>
-      </w:pPr>
-      <w:r>
-        <w:rPr>
-          <w:rtl w:val="0"/>
-        </w:rPr>
-        <w:t xml:space="preserve">Alteration or removal of item numbers with intent to deprive owner </w:t>
-        <w:tab/>
-        <w:tab/>
-        <w:t xml:space="preserve">570.085</w:t>
-      </w:r>
-    </w:p>
-    <w:p>
-      <w:pPr>
-        <w:spacing w:line="240" w:lineRule="auto"/>
-        <w:rPr/>
-      </w:pPr>
-      <w:r>
-        <w:rPr>
-          <w:rtl w:val="0"/>
-        </w:rPr>
-        <w:t xml:space="preserve">Issuing a false instrument or certificate</w:t>
-        <w:tab/>
-        <w:tab/>
-        <w:tab/>
-        <w:tab/>
-        <w:tab/>
-        <w:t xml:space="preserve">570.100</w:t>
-      </w:r>
-    </w:p>
-    <w:p>
-      <w:pPr>
-        <w:spacing w:line="240" w:lineRule="auto"/>
-        <w:rPr/>
-      </w:pPr>
-      <w:r>
-        <w:rPr>
-          <w:rtl w:val="0"/>
-        </w:rPr>
-        <w:t xml:space="preserve">Passing bad check</w:t>
-        <w:tab/>
-        <w:tab/>
-        <w:tab/>
-        <w:tab/>
-        <w:tab/>
-        <w:tab/>
-        <w:tab/>
-        <w:tab/>
-        <w:t xml:space="preserve">570.120</w:t>
-      </w:r>
-    </w:p>
-    <w:p>
-      <w:pPr>
-        <w:spacing w:line="240" w:lineRule="auto"/>
-        <w:rPr/>
-      </w:pPr>
-      <w:r>
-        <w:rPr>
-          <w:rtl w:val="0"/>
-        </w:rPr>
-        <w:t xml:space="preserve">Fraudulently stopping payment on an instrument </w:t>
-        <w:tab/>
-        <w:tab/>
-        <w:tab/>
-        <w:tab/>
-        <w:t xml:space="preserve">570.125</w:t>
-      </w:r>
-    </w:p>
-    <w:p>
-      <w:pPr>
-        <w:spacing w:line="240" w:lineRule="auto"/>
-        <w:rPr/>
-      </w:pPr>
-      <w:r>
-        <w:rPr>
-          <w:rtl w:val="0"/>
-        </w:rPr>
-        <w:t xml:space="preserve">Fraudulently procurement of a credit or debit card</w:t>
-        <w:tab/>
-        <w:tab/>
-        <w:tab/>
-        <w:tab/>
-      </w:r>
-    </w:p>
-    <w:p>
-      <w:pPr>
-        <w:spacing w:line="240" w:lineRule="auto"/>
-        <w:rPr/>
-      </w:pPr>
-      <w:r>
-        <w:rPr>
-          <w:rtl w:val="0"/>
-        </w:rPr>
-        <w:t xml:space="preserve">Deceptive business practice</w:t>
-        <w:tab/>
-        <w:tab/>
-        <w:tab/>
-        <w:tab/>
-        <w:tab/>
-        <w:tab/>
-        <w:tab/>
-        <w:t xml:space="preserve">570.140</w:t>
-      </w:r>
-    </w:p>
-    <w:p>
-      <w:pPr>
-        <w:spacing w:line="240" w:lineRule="auto"/>
-        <w:rPr/>
-      </w:pPr>
-      <w:r>
-        <w:rPr>
-          <w:rtl w:val="0"/>
-        </w:rPr>
-        <w:t xml:space="preserve">Financial exploitation of an elderly person with a disability</w:t>
-        <w:tab/>
-        <w:tab/>
-        <w:tab/>
-        <w:t xml:space="preserve">570.145</w:t>
-      </w:r>
-    </w:p>
-    <w:p>
-      <w:pPr>
-        <w:spacing w:line="240" w:lineRule="auto"/>
-        <w:rPr/>
-      </w:pPr>
-      <w:r>
-        <w:rPr>
-          <w:rtl w:val="0"/>
-        </w:rPr>
-        <w:t xml:space="preserve">Commercial bribery</w:t>
-        <w:tab/>
-        <w:tab/>
-        <w:tab/>
-        <w:tab/>
-        <w:tab/>
-        <w:tab/>
-        <w:tab/>
-        <w:tab/>
-        <w:t xml:space="preserve">570.150</w:t>
-      </w:r>
-    </w:p>
-    <w:p>
-      <w:pPr>
-        <w:spacing w:line="240" w:lineRule="auto"/>
-        <w:rPr/>
-      </w:pPr>
-      <w:r>
-        <w:rPr>
-          <w:rtl w:val="0"/>
-        </w:rPr>
-        <w:t xml:space="preserve">Library theft, guilty of stealing</w:t>
-        <w:tab/>
-        <w:tab/>
-        <w:tab/>
-        <w:tab/>
-        <w:tab/>
-        <w:tab/>
-        <w:tab/>
-        <w:t xml:space="preserve">570.210</w:t>
-      </w:r>
-    </w:p>
-    <w:p>
-      <w:pPr>
-        <w:spacing w:line="240" w:lineRule="auto"/>
-        <w:rPr/>
-      </w:pPr>
-      <w:r>
-        <w:rPr>
-          <w:rtl w:val="0"/>
-        </w:rPr>
-        <w:t xml:space="preserve">Misapplication of funds for financial institution</w:t>
-        <w:tab/>
-        <w:tab/>
-        <w:tab/>
-        <w:tab/>
-        <w:t xml:space="preserve">570.217</w:t>
-      </w:r>
-    </w:p>
-    <w:p>
-      <w:pPr>
-        <w:spacing w:line="240" w:lineRule="auto"/>
-        <w:rPr/>
-      </w:pPr>
-      <w:r>
-        <w:rPr>
-          <w:rtl w:val="0"/>
-        </w:rPr>
-        <w:t xml:space="preserve">Check kiting </w:t>
-        <w:tab/>
-        <w:tab/>
-        <w:tab/>
-        <w:tab/>
-        <w:tab/>
-        <w:tab/>
-        <w:tab/>
-        <w:tab/>
-        <w:tab/>
-        <w:t xml:space="preserve">570.220</w:t>
-      </w:r>
-    </w:p>
-    <w:p>
-      <w:pPr>
-        <w:spacing w:line="240" w:lineRule="auto"/>
-        <w:rPr/>
-      </w:pPr>
-      <w:r>
-        <w:rPr>
-          <w:rtl w:val="0"/>
-        </w:rPr>
-        <w:t xml:space="preserve">Misappropriation of financial property</w:t>
-        <w:tab/>
-        <w:tab/>
-        <w:tab/>
-        <w:tab/>
-        <w:tab/>
-        <w:t xml:space="preserve">570.225</w:t>
-      </w:r>
-    </w:p>
-    <w:p>
-      <w:pPr>
-        <w:spacing w:line="240" w:lineRule="auto"/>
-        <w:rPr/>
-      </w:pPr>
-      <w:r>
-        <w:rPr>
-          <w:rtl w:val="0"/>
-        </w:rPr>
-        <w:t xml:space="preserve">Facilitating a theft of cable television services</w:t>
-        <w:tab/>
-        <w:tab/>
-        <w:tab/>
-        <w:tab/>
-        <w:t xml:space="preserve">570.300</w:t>
-      </w:r>
-    </w:p>
-    <w:p>
-      <w:pPr>
-        <w:spacing w:line="240" w:lineRule="auto"/>
-        <w:rPr/>
-      </w:pPr>
-      <w:r>
-        <w:rPr>
-          <w:rtl w:val="0"/>
-        </w:rPr>
-        <w:t xml:space="preserve">Operating an audio/visual recording device in a motion picture theatre</w:t>
-        <w:tab/>
-        <w:t xml:space="preserve">570.302</w:t>
-      </w:r>
-    </w:p>
-    <w:p>
-      <w:pPr>
-        <w:spacing w:line="240" w:lineRule="auto"/>
-        <w:rPr/>
-      </w:pPr>
-      <w:r>
-        <w:rPr>
-          <w:rtl w:val="0"/>
-        </w:rPr>
-        <w:t xml:space="preserve">Misuse of Military medals</w:t>
-        <w:tab/>
-        <w:tab/>
-        <w:tab/>
-        <w:tab/>
-        <w:tab/>
-        <w:tab/>
-        <w:tab/>
-        <w:t xml:space="preserve">570.350</w:t>
-      </w:r>
-    </w:p>
-    <w:p>
-      <w:pPr>
-        <w:spacing w:line="240" w:lineRule="auto"/>
-        <w:rPr/>
-      </w:pPr>
-      <w:r>
-        <w:rPr>
-          <w:rtl w:val="0"/>
-        </w:rPr>
-        <w:t xml:space="preserve">Fraud or deception obtaining instruction permits, drivers license or </w:t>
-      </w:r>
-    </w:p>
-    <w:p>
-      <w:pPr>
-        <w:spacing w:line="240" w:lineRule="auto"/>
-        <w:rPr/>
-      </w:pPr>
-      <w:r>
-        <w:rPr>
-          <w:rtl w:val="0"/>
-        </w:rPr>
-        <w:t xml:space="preserve">Non-drivers license.</w:t>
-        <w:tab/>
-        <w:tab/>
-        <w:tab/>
-        <w:tab/>
-        <w:tab/>
-        <w:tab/>
-        <w:tab/>
-        <w:tab/>
-        <w:t xml:space="preserve">570.375</w:t>
-      </w:r>
-    </w:p>
-    <w:p>
-      <w:pPr>
-        <w:spacing w:line="240" w:lineRule="auto"/>
-        <w:rPr/>
-      </w:pPr>
-      <w:r>
-        <w:rPr>
-          <w:rtl w:val="0"/>
-        </w:rPr>
-        <w:t xml:space="preserve">Mass manufacture, possession of five or more fake I.D.s</w:t>
-        <w:tab/>
-        <w:tab/>
-        <w:tab/>
-        <w:t xml:space="preserve">570.380</w:t>
-      </w:r>
-    </w:p>
-    <w:p>
-      <w:pPr>
-        <w:spacing w:line="240" w:lineRule="auto"/>
-        <w:rPr/>
-      </w:pPr>
-      <w:r>
-        <w:rPr>
-          <w:rtl w:val="0"/>
-        </w:rPr>
-        <w:t xml:space="preserve">Unlawful receipt of public assistance benefits or EBT</w:t>
-        <w:tab/>
-        <w:tab/>
-        <w:tab/>
-        <w:t xml:space="preserve">570.400</w:t>
-      </w:r>
-    </w:p>
-    <w:p>
-      <w:pPr>
-        <w:spacing w:line="240" w:lineRule="auto"/>
-        <w:rPr/>
-      </w:pPr>
-      <w:r>
-        <w:rPr>
-          <w:rtl w:val="0"/>
-        </w:rPr>
-        <w:t xml:space="preserve">Conversion of public assistance benefits or EBT cards</w:t>
-        <w:tab/>
-        <w:tab/>
-        <w:tab/>
-        <w:t xml:space="preserve">570.402</w:t>
-      </w:r>
-    </w:p>
-    <w:p>
-      <w:pPr>
-        <w:spacing w:line="240" w:lineRule="auto"/>
-        <w:rPr/>
-      </w:pPr>
-      <w:r>
-        <w:rPr>
-          <w:rtl w:val="0"/>
-        </w:rPr>
-        <w:t xml:space="preserve">Unlawful transfer of public assistance benefits</w:t>
-        <w:tab/>
-        <w:tab/>
-        <w:tab/>
-        <w:tab/>
-        <w:t xml:space="preserve">570.404</w:t>
-      </w:r>
-    </w:p>
-    <w:p>
-      <w:pPr>
-        <w:spacing w:line="240" w:lineRule="auto"/>
-        <w:rPr/>
-      </w:pPr>
-      <w:r>
-        <w:rPr>
-          <w:rtl w:val="0"/>
-        </w:rPr>
-        <w:t xml:space="preserve">Perjury for the purpose of obtaining public assistance </w:t>
-        <w:tab/>
-        <w:tab/>
-        <w:tab/>
-        <w:t xml:space="preserve">570.408</w:t>
-      </w:r>
-    </w:p>
-    <w:p>
-      <w:pPr>
-        <w:spacing w:line="240" w:lineRule="auto"/>
-        <w:rPr/>
-      </w:pPr>
-      <w:r>
-        <w:rPr>
-          <w:rtl w:val="0"/>
-        </w:rPr>
-      </w:r>
-    </w:p>
-    <w:p>
-      <w:pPr>
-        <w:spacing w:line="240" w:lineRule="auto"/>
-        <w:jc w:val="center"/>
+        <w:rPr>
+          <w:b w:val="1"/>
+        </w:rPr>
+      </w:pPr>
+      <w:r>
+        <w:rPr>
+          <w:b w:val="1"/>
+          <w:rtl w:val="0"/>
+        </w:rPr>
+        <w:t xml:space="preserve">Stealing</w:t>
+        <w:tab/>
+      </w:r>
+      <w:r>
         <w:rPr>
           <w:b w:val="1"/>
           <w:sz w:val="24"/>
           <w:szCs w:val="24"/>
-        </w:rPr>
-      </w:pPr>
+          <w:rtl w:val="0"/>
+        </w:rPr>
+        <w:tab/>
+        <w:tab/>
+        <w:tab/>
+        <w:tab/>
+        <w:tab/>
+        <w:tab/>
+        <w:tab/>
+        <w:tab/>
+      </w:r>
+      <w:r>
+        <w:rPr>
+          <w:b w:val="1"/>
+          <w:rtl w:val="0"/>
+        </w:rPr>
+        <w:t xml:space="preserve">570.030</w:t>
+      </w:r>
+    </w:p>
+    <w:p>
+      <w:pPr>
+        <w:rPr/>
+      </w:pPr>
+      <w:r>
+        <w:rPr>
+          <w:rtl w:val="0"/>
+        </w:rPr>
+        <w:t xml:space="preserve">Appropriation for Cable Services</w:t>
+        <w:tab/>
+        <w:tab/>
+        <w:tab/>
+        <w:tab/>
+        <w:tab/>
+        <w:tab/>
+        <w:t xml:space="preserve">570.039</w:t>
+      </w:r>
+    </w:p>
+    <w:p>
+      <w:pPr>
+        <w:spacing w:line="240" w:lineRule="auto"/>
+        <w:rPr/>
+      </w:pPr>
+      <w:r>
+        <w:rPr>
+          <w:rtl w:val="0"/>
+        </w:rPr>
+        <w:t xml:space="preserve">Feigned blindness</w:t>
+        <w:tab/>
+        <w:tab/>
+        <w:tab/>
+        <w:tab/>
+        <w:tab/>
+        <w:tab/>
+        <w:tab/>
+        <w:tab/>
+        <w:t xml:space="preserve">570.053</w:t>
+      </w:r>
+    </w:p>
+    <w:p>
+      <w:pPr>
+        <w:spacing w:line="240" w:lineRule="auto"/>
+        <w:rPr/>
+      </w:pPr>
+      <w:r>
+        <w:rPr>
+          <w:rtl w:val="0"/>
+        </w:rPr>
+        <w:t xml:space="preserve">Stealing leased or rental property</w:t>
+        <w:tab/>
+        <w:tab/>
+        <w:tab/>
+        <w:tab/>
+        <w:tab/>
+        <w:tab/>
+        <w:t xml:space="preserve">570.057</w:t>
+      </w:r>
+    </w:p>
+    <w:p>
+      <w:pPr>
+        <w:spacing w:line="240" w:lineRule="auto"/>
+        <w:rPr/>
+      </w:pPr>
+      <w:r>
+        <w:rPr>
+          <w:rtl w:val="0"/>
+        </w:rPr>
+        <w:t xml:space="preserve">Alteration or removal of item numbers with intent to deprive owner </w:t>
+        <w:tab/>
+        <w:tab/>
+        <w:t xml:space="preserve">570.085</w:t>
+      </w:r>
+    </w:p>
+    <w:p>
+      <w:pPr>
+        <w:spacing w:line="240" w:lineRule="auto"/>
+        <w:rPr/>
+      </w:pPr>
+      <w:r>
+        <w:rPr>
+          <w:rtl w:val="0"/>
+        </w:rPr>
+        <w:t xml:space="preserve">Issuing a false instrument or certificate</w:t>
+        <w:tab/>
+        <w:tab/>
+        <w:tab/>
+        <w:tab/>
+        <w:tab/>
+        <w:t xml:space="preserve">570.100</w:t>
+      </w:r>
+    </w:p>
+    <w:p>
+      <w:pPr>
+        <w:spacing w:line="240" w:lineRule="auto"/>
+        <w:rPr/>
+      </w:pPr>
+      <w:r>
+        <w:rPr>
+          <w:rtl w:val="0"/>
+        </w:rPr>
+        <w:t xml:space="preserve">Passing bad check</w:t>
+        <w:tab/>
+        <w:tab/>
+        <w:tab/>
+        <w:tab/>
+        <w:tab/>
+        <w:tab/>
+        <w:tab/>
+        <w:tab/>
+        <w:t xml:space="preserve">570.120</w:t>
+      </w:r>
+    </w:p>
+    <w:p>
+      <w:pPr>
+        <w:spacing w:line="240" w:lineRule="auto"/>
+        <w:rPr/>
+      </w:pPr>
+      <w:r>
+        <w:rPr>
+          <w:rtl w:val="0"/>
+        </w:rPr>
+        <w:t xml:space="preserve">Fraudulently stopping payment on an instrument </w:t>
+        <w:tab/>
+        <w:tab/>
+        <w:tab/>
+        <w:tab/>
+        <w:t xml:space="preserve">570.125</w:t>
+      </w:r>
+    </w:p>
+    <w:p>
+      <w:pPr>
+        <w:spacing w:line="240" w:lineRule="auto"/>
+        <w:rPr/>
+      </w:pPr>
+      <w:r>
+        <w:rPr>
+          <w:rtl w:val="0"/>
+        </w:rPr>
+        <w:t xml:space="preserve">Fraudulently procurement of a credit or debit card</w:t>
+        <w:tab/>
+      </w:r>
+    </w:p>
+    <w:p>
+      <w:pPr>
+        <w:spacing w:line="240" w:lineRule="auto"/>
+        <w:rPr/>
+      </w:pPr>
+      <w:r>
+        <w:rPr>
+          <w:b w:val="1"/>
+          <w:rtl w:val="0"/>
+        </w:rPr>
+        <w:t xml:space="preserve">Possession of forgery instrument</w:t>
+        <w:tab/>
+      </w:r>
       <w:r>
         <w:rPr>
           <w:b w:val="1"/>
@@ -539,1157 +281,1536 @@
           <w:szCs w:val="24"/>
           <w:rtl w:val="0"/>
         </w:rPr>
-        <w:t xml:space="preserve">WEAPON OFFENSES THAT ARE ELIGBLE FOR EXPUNGEMENT</w:t>
-      </w:r>
-    </w:p>
-    <w:p>
-      <w:pPr>
-        <w:spacing w:line="360" w:lineRule="auto"/>
+        <w:tab/>
+        <w:tab/>
+        <w:tab/>
+        <w:tab/>
+        <w:tab/>
+      </w:r>
+      <w:r>
         <w:rPr>
           <w:b w:val="1"/>
-        </w:rPr>
-      </w:pPr>
-      <w:r>
-        <w:rPr>
-          <w:b w:val="1"/>
-          <w:rtl w:val="0"/>
-        </w:rPr>
-        <w:t xml:space="preserve">571 Offenses</w:t>
-      </w:r>
-    </w:p>
-    <w:p>
-      <w:pPr>
-        <w:spacing w:line="240" w:lineRule="auto"/>
-        <w:rPr/>
-      </w:pPr>
-      <w:r>
-        <w:rPr>
-          <w:rtl w:val="0"/>
-        </w:rPr>
-        <w:t xml:space="preserve">Armed Criminal Action</w:t>
-        <w:tab/>
-        <w:tab/>
-        <w:tab/>
-        <w:tab/>
-        <w:tab/>
-        <w:tab/>
-        <w:tab/>
-        <w:t xml:space="preserve">571.015</w:t>
-      </w:r>
-    </w:p>
-    <w:p>
-      <w:pPr>
-        <w:spacing w:line="240" w:lineRule="auto"/>
-        <w:rPr/>
-      </w:pPr>
-      <w:r>
-        <w:rPr>
-          <w:rtl w:val="0"/>
-        </w:rPr>
-        <w:t xml:space="preserve">Defacing a firearm</w:t>
-        <w:tab/>
-        <w:tab/>
-        <w:tab/>
-        <w:tab/>
-        <w:tab/>
-        <w:tab/>
-        <w:tab/>
-        <w:tab/>
-        <w:t xml:space="preserve">571.045</w:t>
-      </w:r>
-    </w:p>
-    <w:p>
-      <w:pPr>
-        <w:spacing w:line="240" w:lineRule="auto"/>
-        <w:rPr/>
-      </w:pPr>
-      <w:r>
-        <w:rPr>
-          <w:rtl w:val="0"/>
-        </w:rPr>
-        <w:t xml:space="preserve">Possession of a defaced firearm</w:t>
-        <w:tab/>
-        <w:tab/>
-        <w:tab/>
-        <w:tab/>
-        <w:tab/>
-        <w:tab/>
-        <w:t xml:space="preserve">571.050</w:t>
-      </w:r>
-    </w:p>
-    <w:p>
-      <w:pPr>
-        <w:spacing w:line="240" w:lineRule="auto"/>
-        <w:rPr/>
-      </w:pPr>
-      <w:r>
-        <w:rPr>
-          <w:rtl w:val="0"/>
-        </w:rPr>
-      </w:r>
-    </w:p>
-    <w:p>
-      <w:pPr>
-        <w:spacing w:line="240" w:lineRule="auto"/>
-        <w:rPr/>
-      </w:pPr>
-      <w:r>
-        <w:rPr>
-          <w:rtl w:val="0"/>
-        </w:rPr>
-      </w:r>
-    </w:p>
-    <w:p>
-      <w:pPr>
-        <w:spacing w:line="240" w:lineRule="auto"/>
-        <w:jc w:val="center"/>
+          <w:rtl w:val="0"/>
+        </w:rPr>
+        <w:t xml:space="preserve">570.10</w:t>
+      </w:r>
+      <w:r>
         <w:rPr>
           <w:b w:val="1"/>
           <w:sz w:val="24"/>
           <w:szCs w:val="24"/>
-        </w:rPr>
-      </w:pPr>
-      <w:r>
+          <w:rtl w:val="0"/>
+        </w:rPr>
+        <w:tab/>
+      </w:r>
+      <w:r>
+        <w:rPr>
+          <w:rtl w:val="0"/>
+        </w:rPr>
+        <w:tab/>
+        <w:tab/>
+        <w:tab/>
+      </w:r>
+    </w:p>
+    <w:p>
+      <w:pPr>
+        <w:spacing w:line="240" w:lineRule="auto"/>
+        <w:rPr>
+          <w:b w:val="1"/>
+        </w:rPr>
+      </w:pPr>
+      <w:r>
+        <w:rPr>
+          <w:b w:val="1"/>
+          <w:rtl w:val="0"/>
+        </w:rPr>
+        <w:t xml:space="preserve">Fraudulent use of a credit or debit device</w:t>
+        <w:tab/>
+        <w:tab/>
+        <w:tab/>
+        <w:tab/>
+        <w:tab/>
+        <w:t xml:space="preserve">570.130</w:t>
+      </w:r>
+    </w:p>
+    <w:p>
+      <w:pPr>
+        <w:spacing w:line="240" w:lineRule="auto"/>
+        <w:rPr/>
+      </w:pPr>
+      <w:r>
+        <w:rPr>
+          <w:rtl w:val="0"/>
+        </w:rPr>
+        <w:t xml:space="preserve">Deceptive business practice</w:t>
+        <w:tab/>
+        <w:tab/>
+        <w:tab/>
+        <w:tab/>
+        <w:tab/>
+        <w:tab/>
+        <w:tab/>
+        <w:t xml:space="preserve">570.140</w:t>
+      </w:r>
+    </w:p>
+    <w:p>
+      <w:pPr>
+        <w:spacing w:line="240" w:lineRule="auto"/>
+        <w:rPr/>
+      </w:pPr>
+      <w:r>
+        <w:rPr>
+          <w:rtl w:val="0"/>
+        </w:rPr>
+        <w:t xml:space="preserve">Financial exploitation of an elderly person with a disability</w:t>
+        <w:tab/>
+        <w:tab/>
+        <w:tab/>
+        <w:t xml:space="preserve">570.145</w:t>
+      </w:r>
+    </w:p>
+    <w:p>
+      <w:pPr>
+        <w:spacing w:line="240" w:lineRule="auto"/>
+        <w:rPr/>
+      </w:pPr>
+      <w:r>
+        <w:rPr>
+          <w:rtl w:val="0"/>
+        </w:rPr>
+        <w:t xml:space="preserve">Commercial bribery</w:t>
+        <w:tab/>
+        <w:tab/>
+        <w:tab/>
+        <w:tab/>
+        <w:tab/>
+        <w:tab/>
+        <w:tab/>
+        <w:tab/>
+        <w:t xml:space="preserve">570.150</w:t>
+      </w:r>
+    </w:p>
+    <w:p>
+      <w:pPr>
+        <w:spacing w:line="240" w:lineRule="auto"/>
+        <w:rPr/>
+      </w:pPr>
+      <w:r>
+        <w:rPr>
+          <w:rtl w:val="0"/>
+        </w:rPr>
+        <w:t xml:space="preserve">Library theft, guilty of stealing</w:t>
+        <w:tab/>
+        <w:tab/>
+        <w:tab/>
+        <w:tab/>
+        <w:tab/>
+        <w:tab/>
+        <w:tab/>
+        <w:t xml:space="preserve">570.210</w:t>
+      </w:r>
+    </w:p>
+    <w:p>
+      <w:pPr>
+        <w:spacing w:line="240" w:lineRule="auto"/>
+        <w:rPr/>
+      </w:pPr>
+      <w:r>
+        <w:rPr>
+          <w:rtl w:val="0"/>
+        </w:rPr>
+        <w:t xml:space="preserve">Misapplication of funds for financial institution</w:t>
+        <w:tab/>
+        <w:tab/>
+        <w:tab/>
+        <w:tab/>
+        <w:t xml:space="preserve">570.217</w:t>
+      </w:r>
+    </w:p>
+    <w:p>
+      <w:pPr>
+        <w:spacing w:line="240" w:lineRule="auto"/>
+        <w:rPr/>
+      </w:pPr>
+      <w:r>
+        <w:rPr>
+          <w:rtl w:val="0"/>
+        </w:rPr>
+        <w:t xml:space="preserve">Check kiting </w:t>
+        <w:tab/>
+        <w:tab/>
+        <w:tab/>
+        <w:tab/>
+        <w:tab/>
+        <w:tab/>
+        <w:tab/>
+        <w:tab/>
+        <w:tab/>
+        <w:t xml:space="preserve">570.220</w:t>
+      </w:r>
+    </w:p>
+    <w:p>
+      <w:pPr>
+        <w:spacing w:line="240" w:lineRule="auto"/>
+        <w:rPr/>
+      </w:pPr>
+      <w:r>
+        <w:rPr>
+          <w:rtl w:val="0"/>
+        </w:rPr>
+        <w:t xml:space="preserve">Misappropriation of financial property</w:t>
+        <w:tab/>
+        <w:tab/>
+        <w:tab/>
+        <w:tab/>
+        <w:tab/>
+        <w:t xml:space="preserve">570.225</w:t>
+      </w:r>
+    </w:p>
+    <w:p>
+      <w:pPr>
+        <w:spacing w:line="240" w:lineRule="auto"/>
+        <w:rPr/>
+      </w:pPr>
+      <w:r>
+        <w:rPr>
+          <w:rtl w:val="0"/>
+        </w:rPr>
+        <w:t xml:space="preserve">Facilitating a theft of cable television services</w:t>
+        <w:tab/>
+        <w:tab/>
+        <w:tab/>
+        <w:tab/>
+        <w:t xml:space="preserve">570.300</w:t>
+      </w:r>
+    </w:p>
+    <w:p>
+      <w:pPr>
+        <w:spacing w:line="240" w:lineRule="auto"/>
+        <w:rPr/>
+      </w:pPr>
+      <w:r>
+        <w:rPr>
+          <w:rtl w:val="0"/>
+        </w:rPr>
+        <w:t xml:space="preserve">Operating an audio/visual recording device in a motion picture theatre</w:t>
+        <w:tab/>
+        <w:t xml:space="preserve">570.302</w:t>
+      </w:r>
+    </w:p>
+    <w:p>
+      <w:pPr>
+        <w:spacing w:line="240" w:lineRule="auto"/>
+        <w:rPr/>
+      </w:pPr>
+      <w:r>
+        <w:rPr>
+          <w:rtl w:val="0"/>
+        </w:rPr>
+        <w:t xml:space="preserve">Misuse of Military medals</w:t>
+        <w:tab/>
+        <w:tab/>
+        <w:tab/>
+        <w:tab/>
+        <w:tab/>
+        <w:tab/>
+        <w:tab/>
+        <w:t xml:space="preserve">570.350</w:t>
+      </w:r>
+    </w:p>
+    <w:p>
+      <w:pPr>
+        <w:spacing w:line="240" w:lineRule="auto"/>
+        <w:rPr/>
+      </w:pPr>
+      <w:r>
+        <w:rPr>
+          <w:rtl w:val="0"/>
+        </w:rPr>
+        <w:t xml:space="preserve">Fraud or deception obtaining instruction permits, drivers license or </w:t>
+      </w:r>
+    </w:p>
+    <w:p>
+      <w:pPr>
+        <w:spacing w:line="240" w:lineRule="auto"/>
+        <w:rPr/>
+      </w:pPr>
+      <w:r>
+        <w:rPr>
+          <w:rtl w:val="0"/>
+        </w:rPr>
+        <w:t xml:space="preserve">Non-drivers license.</w:t>
+        <w:tab/>
+        <w:tab/>
+        <w:tab/>
+        <w:tab/>
+        <w:tab/>
+        <w:tab/>
+        <w:tab/>
+        <w:tab/>
+        <w:t xml:space="preserve">570.375</w:t>
+      </w:r>
+    </w:p>
+    <w:p>
+      <w:pPr>
+        <w:spacing w:line="240" w:lineRule="auto"/>
+        <w:rPr/>
+      </w:pPr>
+      <w:r>
+        <w:rPr>
+          <w:rtl w:val="0"/>
+        </w:rPr>
+        <w:t xml:space="preserve">Mass manufacture, possession of five or more fake I.D.s</w:t>
+        <w:tab/>
+        <w:tab/>
+        <w:tab/>
+        <w:t xml:space="preserve">570.380</w:t>
+      </w:r>
+    </w:p>
+    <w:p>
+      <w:pPr>
+        <w:spacing w:line="240" w:lineRule="auto"/>
+        <w:rPr/>
+      </w:pPr>
+      <w:r>
+        <w:rPr>
+          <w:rtl w:val="0"/>
+        </w:rPr>
+        <w:t xml:space="preserve">Unlawful receipt of public assistance benefits or EBT</w:t>
+        <w:tab/>
+        <w:tab/>
+        <w:tab/>
+        <w:t xml:space="preserve">570.400</w:t>
+      </w:r>
+    </w:p>
+    <w:p>
+      <w:pPr>
+        <w:spacing w:line="240" w:lineRule="auto"/>
+        <w:rPr/>
+      </w:pPr>
+      <w:r>
+        <w:rPr>
+          <w:rtl w:val="0"/>
+        </w:rPr>
+        <w:t xml:space="preserve">Conversion of public assistance benefits or EBT cards</w:t>
+        <w:tab/>
+        <w:tab/>
+        <w:tab/>
+        <w:t xml:space="preserve">570.402</w:t>
+      </w:r>
+    </w:p>
+    <w:p>
+      <w:pPr>
+        <w:spacing w:line="240" w:lineRule="auto"/>
+        <w:rPr/>
+      </w:pPr>
+      <w:r>
+        <w:rPr>
+          <w:rtl w:val="0"/>
+        </w:rPr>
+        <w:t xml:space="preserve">Unlawful transfer of public assistance benefits</w:t>
+        <w:tab/>
+        <w:tab/>
+        <w:tab/>
+        <w:tab/>
+        <w:t xml:space="preserve">570.404</w:t>
+      </w:r>
+    </w:p>
+    <w:p>
+      <w:pPr>
+        <w:spacing w:line="240" w:lineRule="auto"/>
+        <w:rPr/>
+      </w:pPr>
+      <w:r>
+        <w:rPr>
+          <w:rtl w:val="0"/>
+        </w:rPr>
+        <w:t xml:space="preserve">Perjury for the purpose of obtaining public assistance </w:t>
+        <w:tab/>
+        <w:tab/>
+        <w:tab/>
+        <w:t xml:space="preserve">570.408</w:t>
+      </w:r>
+    </w:p>
+    <w:p>
+      <w:pPr>
+        <w:spacing w:line="240" w:lineRule="auto"/>
+        <w:rPr/>
+      </w:pPr>
+      <w:r>
+        <w:rPr>
+          <w:rtl w:val="0"/>
+        </w:rPr>
+      </w:r>
+    </w:p>
+    <w:p>
+      <w:pPr>
+        <w:spacing w:line="240" w:lineRule="auto"/>
+        <w:jc w:val="center"/>
         <w:rPr>
           <w:b w:val="1"/>
           <w:sz w:val="24"/>
           <w:szCs w:val="24"/>
-          <w:rtl w:val="0"/>
-        </w:rPr>
-        <w:t xml:space="preserve">OFFENSES AGAINST PUBLIC ORDER THAT ARE EXPUNGEABLE</w:t>
-      </w:r>
-    </w:p>
-    <w:p>
-      <w:pPr>
-        <w:spacing w:line="240" w:lineRule="auto"/>
+        </w:rPr>
+      </w:pPr>
+      <w:r>
         <w:rPr>
           <w:b w:val="1"/>
           <w:sz w:val="24"/>
           <w:szCs w:val="24"/>
-        </w:rPr>
-      </w:pPr>
-      <w:r>
+          <w:rtl w:val="0"/>
+        </w:rPr>
+        <w:t xml:space="preserve">WEAPON OFFENSES THAT ARE ELIGiBLE FOR EXPUNGEMENT</w:t>
+      </w:r>
+    </w:p>
+    <w:p>
+      <w:pPr>
+        <w:spacing w:line="360" w:lineRule="auto"/>
+        <w:rPr>
+          <w:b w:val="1"/>
+        </w:rPr>
+      </w:pPr>
+      <w:r>
+        <w:rPr>
+          <w:b w:val="1"/>
+          <w:rtl w:val="0"/>
+        </w:rPr>
+        <w:t xml:space="preserve">571 Offenses</w:t>
+      </w:r>
+    </w:p>
+    <w:p>
+      <w:pPr>
+        <w:spacing w:line="240" w:lineRule="auto"/>
+        <w:rPr/>
+      </w:pPr>
+      <w:r>
+        <w:rPr>
+          <w:rtl w:val="0"/>
+        </w:rPr>
+        <w:t xml:space="preserve">Armed Criminal Action</w:t>
+        <w:tab/>
+        <w:tab/>
+        <w:tab/>
+        <w:tab/>
+        <w:tab/>
+        <w:tab/>
+        <w:tab/>
+        <w:t xml:space="preserve">571.015</w:t>
+      </w:r>
+    </w:p>
+    <w:p>
+      <w:pPr>
+        <w:spacing w:line="240" w:lineRule="auto"/>
+        <w:rPr/>
+      </w:pPr>
+      <w:r>
+        <w:rPr>
+          <w:rtl w:val="0"/>
+        </w:rPr>
+        <w:t xml:space="preserve">Defacing a firearm</w:t>
+        <w:tab/>
+        <w:tab/>
+        <w:tab/>
+        <w:tab/>
+        <w:tab/>
+        <w:tab/>
+        <w:tab/>
+        <w:tab/>
+        <w:t xml:space="preserve">571.045</w:t>
+      </w:r>
+    </w:p>
+    <w:p>
+      <w:pPr>
+        <w:spacing w:line="240" w:lineRule="auto"/>
+        <w:rPr/>
+      </w:pPr>
+      <w:r>
+        <w:rPr>
+          <w:rtl w:val="0"/>
+        </w:rPr>
+        <w:t xml:space="preserve">Possession of a defaced firearm</w:t>
+        <w:tab/>
+        <w:tab/>
+        <w:tab/>
+        <w:tab/>
+        <w:tab/>
+        <w:tab/>
+        <w:t xml:space="preserve">571.050</w:t>
+      </w:r>
+    </w:p>
+    <w:p>
+      <w:pPr>
+        <w:spacing w:line="240" w:lineRule="auto"/>
+        <w:rPr/>
+      </w:pPr>
+      <w:r>
+        <w:rPr>
+          <w:rtl w:val="0"/>
+        </w:rPr>
+      </w:r>
+    </w:p>
+    <w:p>
+      <w:pPr>
+        <w:spacing w:line="240" w:lineRule="auto"/>
+        <w:rPr/>
+      </w:pPr>
+      <w:r>
+        <w:rPr>
+          <w:rtl w:val="0"/>
+        </w:rPr>
+      </w:r>
+    </w:p>
+    <w:p>
+      <w:pPr>
+        <w:spacing w:line="240" w:lineRule="auto"/>
+        <w:jc w:val="center"/>
         <w:rPr>
           <w:b w:val="1"/>
           <w:sz w:val="24"/>
           <w:szCs w:val="24"/>
-          <w:rtl w:val="0"/>
-        </w:rPr>
-        <w:t xml:space="preserve">574 Offenses</w:t>
-      </w:r>
-    </w:p>
-    <w:p>
-      <w:pPr>
-        <w:spacing w:line="240" w:lineRule="auto"/>
-        <w:rPr/>
-      </w:pPr>
-      <w:r>
-        <w:rPr>
-          <w:rtl w:val="0"/>
-        </w:rPr>
-        <w:t xml:space="preserve">Private Peace Disturbance</w:t>
-        <w:tab/>
-        <w:tab/>
-        <w:tab/>
-        <w:tab/>
-        <w:tab/>
-        <w:tab/>
-        <w:tab/>
-        <w:t xml:space="preserve">574.020</w:t>
-      </w:r>
-    </w:p>
-    <w:p>
-      <w:pPr>
-        <w:spacing w:line="240" w:lineRule="auto"/>
-        <w:rPr/>
-      </w:pPr>
-      <w:r>
-        <w:rPr>
-          <w:rtl w:val="0"/>
-        </w:rPr>
-        <w:t xml:space="preserve">Disrupting a house of worship</w:t>
-        <w:tab/>
-        <w:tab/>
-        <w:tab/>
-        <w:tab/>
-        <w:tab/>
-        <w:tab/>
-        <w:t xml:space="preserve">574.035</w:t>
-      </w:r>
-    </w:p>
-    <w:p>
-      <w:pPr>
-        <w:spacing w:line="240" w:lineRule="auto"/>
-        <w:rPr/>
-      </w:pPr>
-      <w:r>
-        <w:rPr>
-          <w:rtl w:val="0"/>
-        </w:rPr>
-        <w:t xml:space="preserve">Unlawful assembly</w:t>
-        <w:tab/>
-        <w:tab/>
-        <w:tab/>
-        <w:tab/>
-        <w:tab/>
-        <w:tab/>
-        <w:tab/>
-        <w:tab/>
-        <w:t xml:space="preserve">574.040</w:t>
-      </w:r>
-    </w:p>
-    <w:p>
-      <w:pPr>
-        <w:spacing w:line="240" w:lineRule="auto"/>
-        <w:rPr/>
-      </w:pPr>
-      <w:r>
-        <w:rPr>
-          <w:rtl w:val="0"/>
-        </w:rPr>
-        <w:t xml:space="preserve">Rioting</w:t>
-        <w:tab/>
-        <w:tab/>
-        <w:tab/>
-        <w:tab/>
-        <w:tab/>
-        <w:tab/>
-        <w:tab/>
-        <w:tab/>
-        <w:tab/>
-        <w:tab/>
-        <w:t xml:space="preserve">574.050</w:t>
-      </w:r>
-    </w:p>
-    <w:p>
-      <w:pPr>
-        <w:spacing w:line="240" w:lineRule="auto"/>
-        <w:rPr/>
-      </w:pPr>
-      <w:r>
-        <w:rPr>
-          <w:rtl w:val="0"/>
-        </w:rPr>
-        <w:t xml:space="preserve">Refusal to disperse</w:t>
-        <w:tab/>
-        <w:tab/>
-        <w:tab/>
-        <w:tab/>
-        <w:tab/>
-        <w:tab/>
-        <w:tab/>
-        <w:tab/>
-        <w:t xml:space="preserve">574.060</w:t>
-      </w:r>
-    </w:p>
-    <w:p>
-      <w:pPr>
-        <w:spacing w:line="240" w:lineRule="auto"/>
-        <w:rPr/>
-      </w:pPr>
-      <w:r>
-        <w:rPr>
-          <w:rtl w:val="0"/>
-        </w:rPr>
-        <w:t xml:space="preserve">Drunkenness’ or drinking in certain places</w:t>
-        <w:tab/>
-        <w:tab/>
-        <w:tab/>
-        <w:tab/>
-        <w:tab/>
-        <w:t xml:space="preserve">is expungeable</w:t>
-      </w:r>
-    </w:p>
-    <w:p>
-      <w:pPr>
-        <w:spacing w:line="240" w:lineRule="auto"/>
-        <w:rPr/>
-      </w:pPr>
-      <w:r>
-        <w:rPr>
-          <w:rtl w:val="0"/>
-        </w:rPr>
-        <w:t xml:space="preserve">Institutional vandalism</w:t>
-        <w:tab/>
-        <w:tab/>
-        <w:tab/>
-        <w:tab/>
-        <w:tab/>
-        <w:tab/>
-        <w:tab/>
-        <w:t xml:space="preserve">is expungeable</w:t>
-      </w:r>
-    </w:p>
-    <w:p>
-      <w:pPr>
-        <w:spacing w:line="240" w:lineRule="auto"/>
-        <w:rPr/>
-      </w:pPr>
-      <w:r>
-        <w:rPr>
-          <w:rtl w:val="0"/>
-        </w:rPr>
-        <w:t xml:space="preserve">Cross burning (need to look further into this)</w:t>
-        <w:tab/>
-        <w:tab/>
-        <w:tab/>
-        <w:tab/>
-        <w:tab/>
-        <w:t xml:space="preserve">574.140 </w:t>
-      </w:r>
-    </w:p>
-    <w:p>
-      <w:pPr>
-        <w:spacing w:line="240" w:lineRule="auto"/>
-        <w:rPr/>
-      </w:pPr>
-      <w:r>
-        <w:rPr>
-          <w:rtl w:val="0"/>
-        </w:rPr>
-        <w:t xml:space="preserve">Unlawful funeral protest</w:t>
-        <w:tab/>
-        <w:tab/>
-        <w:tab/>
-        <w:tab/>
-        <w:tab/>
-        <w:tab/>
-        <w:tab/>
-        <w:t xml:space="preserve">574.160</w:t>
-      </w:r>
-    </w:p>
-    <w:p>
-      <w:pPr>
-        <w:spacing w:line="240" w:lineRule="auto"/>
-        <w:rPr/>
-      </w:pPr>
-      <w:r>
-        <w:rPr>
-          <w:rtl w:val="0"/>
-        </w:rPr>
-        <w:t xml:space="preserve">Interference with medical assistance</w:t>
-        <w:tab/>
-        <w:tab/>
-        <w:tab/>
-        <w:tab/>
-        <w:tab/>
-        <w:tab/>
-        <w:t xml:space="preserve">is expugnable</w:t>
-      </w:r>
-    </w:p>
-    <w:p>
-      <w:pPr>
-        <w:spacing w:line="240" w:lineRule="auto"/>
-        <w:rPr/>
-      </w:pPr>
-      <w:r>
-        <w:rPr>
-          <w:rtl w:val="0"/>
-        </w:rPr>
-      </w:r>
-    </w:p>
-    <w:p>
-      <w:pPr>
-        <w:spacing w:line="240" w:lineRule="auto"/>
-        <w:rPr/>
-      </w:pPr>
-      <w:r>
-        <w:rPr>
-          <w:rtl w:val="0"/>
-        </w:rPr>
-      </w:r>
-    </w:p>
-    <w:p>
-      <w:pPr>
-        <w:spacing w:line="240" w:lineRule="auto"/>
-        <w:jc w:val="center"/>
+        </w:rPr>
+      </w:pPr>
+      <w:r>
         <w:rPr>
           <w:b w:val="1"/>
           <w:sz w:val="24"/>
           <w:szCs w:val="24"/>
-        </w:rPr>
-      </w:pPr>
-      <w:r>
+          <w:rtl w:val="0"/>
+        </w:rPr>
+        <w:t xml:space="preserve">OFFENSES AGAINST PUBLIC ORDER THAT ARE EXPUNGEABLE</w:t>
+      </w:r>
+    </w:p>
+    <w:p>
+      <w:pPr>
+        <w:spacing w:line="240" w:lineRule="auto"/>
         <w:rPr>
           <w:b w:val="1"/>
           <w:sz w:val="24"/>
           <w:szCs w:val="24"/>
-          <w:rtl w:val="0"/>
-        </w:rPr>
-        <w:t xml:space="preserve">DRUG OFFENSES WHICH ARE EXPUNGEABLE</w:t>
-      </w:r>
-    </w:p>
-    <w:p>
-      <w:pPr>
-        <w:spacing w:line="240" w:lineRule="auto"/>
+        </w:rPr>
+      </w:pPr>
+      <w:r>
         <w:rPr>
           <w:b w:val="1"/>
           <w:sz w:val="24"/>
           <w:szCs w:val="24"/>
-        </w:rPr>
-      </w:pPr>
-      <w:r>
+          <w:rtl w:val="0"/>
+        </w:rPr>
+        <w:t xml:space="preserve">574 Offenses</w:t>
+      </w:r>
+    </w:p>
+    <w:p>
+      <w:pPr>
+        <w:spacing w:line="240" w:lineRule="auto"/>
+        <w:rPr/>
+      </w:pPr>
+      <w:r>
+        <w:rPr>
+          <w:rtl w:val="0"/>
+        </w:rPr>
+        <w:t xml:space="preserve">Private Peace Disturbance</w:t>
+        <w:tab/>
+        <w:tab/>
+        <w:tab/>
+        <w:tab/>
+        <w:tab/>
+        <w:tab/>
+        <w:tab/>
+        <w:t xml:space="preserve">574.020</w:t>
+      </w:r>
+    </w:p>
+    <w:p>
+      <w:pPr>
+        <w:spacing w:line="240" w:lineRule="auto"/>
+        <w:rPr/>
+      </w:pPr>
+      <w:r>
+        <w:rPr>
+          <w:rtl w:val="0"/>
+        </w:rPr>
+        <w:t xml:space="preserve">Disrupting a house of worship</w:t>
+        <w:tab/>
+        <w:tab/>
+        <w:tab/>
+        <w:tab/>
+        <w:tab/>
+        <w:tab/>
+        <w:t xml:space="preserve">574.035</w:t>
+      </w:r>
+    </w:p>
+    <w:p>
+      <w:pPr>
+        <w:spacing w:line="240" w:lineRule="auto"/>
+        <w:rPr/>
+      </w:pPr>
+      <w:r>
+        <w:rPr>
+          <w:rtl w:val="0"/>
+        </w:rPr>
+        <w:t xml:space="preserve">Unlawful assembly</w:t>
+        <w:tab/>
+        <w:tab/>
+        <w:tab/>
+        <w:tab/>
+        <w:tab/>
+        <w:tab/>
+        <w:tab/>
+        <w:tab/>
+        <w:t xml:space="preserve">574.040</w:t>
+      </w:r>
+    </w:p>
+    <w:p>
+      <w:pPr>
+        <w:spacing w:line="240" w:lineRule="auto"/>
+        <w:rPr/>
+      </w:pPr>
+      <w:r>
+        <w:rPr>
+          <w:rtl w:val="0"/>
+        </w:rPr>
+        <w:t xml:space="preserve">Rioting</w:t>
+        <w:tab/>
+        <w:tab/>
+        <w:tab/>
+        <w:tab/>
+        <w:tab/>
+        <w:tab/>
+        <w:tab/>
+        <w:tab/>
+        <w:tab/>
+        <w:tab/>
+        <w:t xml:space="preserve">574.050</w:t>
+      </w:r>
+    </w:p>
+    <w:p>
+      <w:pPr>
+        <w:spacing w:line="240" w:lineRule="auto"/>
+        <w:rPr/>
+      </w:pPr>
+      <w:r>
+        <w:rPr>
+          <w:rtl w:val="0"/>
+        </w:rPr>
+        <w:t xml:space="preserve">Refusal to disperse</w:t>
+        <w:tab/>
+        <w:tab/>
+        <w:tab/>
+        <w:tab/>
+        <w:tab/>
+        <w:tab/>
+        <w:tab/>
+        <w:tab/>
+        <w:t xml:space="preserve">574.060</w:t>
+      </w:r>
+    </w:p>
+    <w:p>
+      <w:pPr>
+        <w:spacing w:line="240" w:lineRule="auto"/>
+        <w:rPr/>
+      </w:pPr>
+      <w:r>
+        <w:rPr>
+          <w:rtl w:val="0"/>
+        </w:rPr>
+        <w:t xml:space="preserve">Drunkenness’ or drinking in certain places</w:t>
+        <w:tab/>
+        <w:tab/>
+        <w:tab/>
+        <w:tab/>
+        <w:tab/>
+        <w:t xml:space="preserve">is expungeable</w:t>
+      </w:r>
+    </w:p>
+    <w:p>
+      <w:pPr>
+        <w:spacing w:line="240" w:lineRule="auto"/>
+        <w:rPr/>
+      </w:pPr>
+      <w:r>
+        <w:rPr>
+          <w:rtl w:val="0"/>
+        </w:rPr>
+        <w:t xml:space="preserve">Institutional vandalism</w:t>
+        <w:tab/>
+        <w:tab/>
+        <w:tab/>
+        <w:tab/>
+        <w:tab/>
+        <w:tab/>
+        <w:tab/>
+        <w:t xml:space="preserve">is expungeable</w:t>
+      </w:r>
+    </w:p>
+    <w:p>
+      <w:pPr>
+        <w:spacing w:line="240" w:lineRule="auto"/>
+        <w:rPr/>
+      </w:pPr>
+      <w:r>
+        <w:rPr>
+          <w:rtl w:val="0"/>
+        </w:rPr>
+        <w:t xml:space="preserve">Cross burning (need to look further into this)</w:t>
+        <w:tab/>
+        <w:tab/>
+        <w:tab/>
+        <w:tab/>
+        <w:tab/>
+        <w:t xml:space="preserve">574.140 </w:t>
+      </w:r>
+    </w:p>
+    <w:p>
+      <w:pPr>
+        <w:spacing w:line="240" w:lineRule="auto"/>
+        <w:rPr/>
+      </w:pPr>
+      <w:r>
+        <w:rPr>
+          <w:rtl w:val="0"/>
+        </w:rPr>
+        <w:t xml:space="preserve">Unlawful funeral protest</w:t>
+        <w:tab/>
+        <w:tab/>
+        <w:tab/>
+        <w:tab/>
+        <w:tab/>
+        <w:tab/>
+        <w:tab/>
+        <w:t xml:space="preserve">574.160</w:t>
+      </w:r>
+    </w:p>
+    <w:p>
+      <w:pPr>
+        <w:spacing w:line="240" w:lineRule="auto"/>
+        <w:rPr/>
+      </w:pPr>
+      <w:r>
+        <w:rPr>
+          <w:rtl w:val="0"/>
+        </w:rPr>
+        <w:t xml:space="preserve">Interference with medical assistance</w:t>
+        <w:tab/>
+        <w:tab/>
+        <w:tab/>
+        <w:tab/>
+        <w:tab/>
+        <w:tab/>
+        <w:t xml:space="preserve">is expugnable</w:t>
+      </w:r>
+    </w:p>
+    <w:p>
+      <w:pPr>
+        <w:spacing w:line="240" w:lineRule="auto"/>
+        <w:rPr/>
+      </w:pPr>
+      <w:r>
+        <w:rPr>
+          <w:rtl w:val="0"/>
+        </w:rPr>
+      </w:r>
+    </w:p>
+    <w:p>
+      <w:pPr>
+        <w:spacing w:line="240" w:lineRule="auto"/>
+        <w:rPr/>
+      </w:pPr>
+      <w:r>
+        <w:rPr>
+          <w:rtl w:val="0"/>
+        </w:rPr>
+      </w:r>
+    </w:p>
+    <w:p>
+      <w:pPr>
+        <w:spacing w:line="240" w:lineRule="auto"/>
+        <w:jc w:val="center"/>
         <w:rPr>
           <w:b w:val="1"/>
           <w:sz w:val="24"/>
           <w:szCs w:val="24"/>
-          <w:rtl w:val="0"/>
-        </w:rPr>
-        <w:t xml:space="preserve">579 Offenses</w:t>
-      </w:r>
-    </w:p>
-    <w:p>
-      <w:pPr>
-        <w:spacing w:line="240" w:lineRule="auto"/>
-        <w:rPr/>
-      </w:pPr>
-      <w:r>
-        <w:rPr>
-          <w:rtl w:val="0"/>
-        </w:rPr>
-        <w:t xml:space="preserve">.</w:t>
-      </w:r>
-    </w:p>
-    <w:p>
-      <w:pPr>
-        <w:spacing w:line="240" w:lineRule="auto"/>
-        <w:rPr/>
-      </w:pPr>
-      <w:r>
-        <w:rPr>
-          <w:rtl w:val="0"/>
-        </w:rPr>
-        <w:t xml:space="preserve">The following drugs are offenses are expungeable:</w:t>
-      </w:r>
-    </w:p>
-    <w:p>
-      <w:pPr>
-        <w:spacing w:line="240" w:lineRule="auto"/>
-        <w:rPr/>
-      </w:pPr>
-      <w:r>
-        <w:rPr>
-          <w:rtl w:val="0"/>
-        </w:rPr>
-        <w:t xml:space="preserve">Possession of a controlled substance</w:t>
-        <w:tab/>
-        <w:tab/>
-        <w:tab/>
-        <w:tab/>
-        <w:tab/>
-        <w:t xml:space="preserve">579.105</w:t>
-      </w:r>
-    </w:p>
-    <w:p>
-      <w:pPr>
-        <w:spacing w:line="240" w:lineRule="auto"/>
-        <w:rPr/>
-      </w:pPr>
-      <w:r>
-        <w:rPr>
-          <w:rtl w:val="0"/>
-        </w:rPr>
-        <w:t xml:space="preserve">Delivery of a controlled substance</w:t>
-        <w:tab/>
-        <w:tab/>
-        <w:tab/>
-        <w:tab/>
-        <w:tab/>
-        <w:tab/>
-        <w:t xml:space="preserve">579.020</w:t>
-      </w:r>
-    </w:p>
-    <w:p>
-      <w:pPr>
-        <w:spacing w:line="240" w:lineRule="auto"/>
-        <w:rPr/>
-      </w:pPr>
-      <w:bookmarkStart w:colFirst="0" w:colLast="0" w:name="_gjdgxs" w:id="0"/>
-      <w:bookmarkEnd w:id="0"/>
-      <w:r>
-        <w:rPr>
-          <w:rtl w:val="0"/>
-        </w:rPr>
-        <w:t xml:space="preserve">Distribution of a controlled substance in a protected location</w:t>
-        <w:tab/>
-        <w:tab/>
-        <w:t xml:space="preserve">That’s a Class A felony, </w:t>
-      </w:r>
-    </w:p>
-    <w:p>
-      <w:pPr>
-        <w:spacing w:line="240" w:lineRule="auto"/>
-        <w:rPr/>
-      </w:pPr>
-      <w:r>
-        <w:rPr>
-          <w:rtl w:val="0"/>
-        </w:rPr>
-        <w:t xml:space="preserve">Unlawful distribution or delivery or sale of drug paraphernalia</w:t>
-        <w:tab/>
-        <w:tab/>
-        <w:t xml:space="preserve">579.040</w:t>
-      </w:r>
-    </w:p>
-    <w:p>
-      <w:pPr>
-        <w:spacing w:line="240" w:lineRule="auto"/>
-        <w:rPr/>
-      </w:pPr>
-      <w:r>
-        <w:rPr>
-          <w:rtl w:val="0"/>
-        </w:rPr>
-        <w:t xml:space="preserve">Fraudulently attempting to obtain a controlled substance</w:t>
-        <w:tab/>
-        <w:tab/>
-        <w:tab/>
-        <w:t xml:space="preserve">579.045</w:t>
-      </w:r>
-    </w:p>
-    <w:p>
-      <w:pPr>
-        <w:spacing w:line="240" w:lineRule="auto"/>
-        <w:rPr/>
-      </w:pPr>
-      <w:r>
-        <w:rPr>
-          <w:rtl w:val="0"/>
-        </w:rPr>
-        <w:t xml:space="preserve">Manufacture of an imitation of a controlled substance</w:t>
-        <w:tab/>
-        <w:tab/>
-        <w:tab/>
-        <w:t xml:space="preserve">579.050</w:t>
-      </w:r>
-    </w:p>
-    <w:p>
-      <w:pPr>
-        <w:spacing w:line="240" w:lineRule="auto"/>
-        <w:rPr/>
-      </w:pPr>
-      <w:r>
-        <w:rPr>
-          <w:rtl w:val="0"/>
-        </w:rPr>
-        <w:t xml:space="preserve">Manufacture of a controlled substance</w:t>
-        <w:tab/>
-        <w:tab/>
-        <w:tab/>
-        <w:tab/>
-        <w:tab/>
-        <w:t xml:space="preserve">579.055  </w:t>
-      </w:r>
-    </w:p>
-    <w:p>
-      <w:pPr>
-        <w:spacing w:line="240" w:lineRule="auto"/>
-        <w:rPr/>
-      </w:pPr>
-      <w:r>
-        <w:rPr>
-          <w:rtl w:val="0"/>
-        </w:rPr>
-        <w:t xml:space="preserve">Unlawful sale, distribution or purchase of over-the-counter</w:t>
-      </w:r>
-    </w:p>
-    <w:p>
-      <w:pPr>
-        <w:spacing w:line="240" w:lineRule="auto"/>
-        <w:rPr/>
-      </w:pPr>
-      <w:r>
-        <w:rPr>
-          <w:rtl w:val="0"/>
-        </w:rPr>
-        <w:t xml:space="preserve"> methamphetamine precursor</w:t>
-        <w:tab/>
-        <w:tab/>
-        <w:tab/>
-        <w:tab/>
-        <w:tab/>
-        <w:tab/>
-        <w:tab/>
-        <w:t xml:space="preserve">579.060</w:t>
-      </w:r>
-    </w:p>
-    <w:p>
-      <w:pPr>
-        <w:spacing w:line="240" w:lineRule="auto"/>
-        <w:rPr/>
-      </w:pPr>
-      <w:r>
-        <w:rPr>
-          <w:rtl w:val="0"/>
-        </w:rPr>
-        <w:t xml:space="preserve">Trafficking drugs in the 1</w:t>
-      </w:r>
-      <w:r>
-        <w:rPr>
-          <w:vertAlign w:val="superscript"/>
-          <w:rtl w:val="0"/>
-        </w:rPr>
-        <w:t xml:space="preserve">st</w:t>
-      </w:r>
-      <w:r>
-        <w:rPr>
-          <w:rtl w:val="0"/>
-        </w:rPr>
-        <w:t xml:space="preserve"> Degree, as a Class B Felony</w:t>
-        <w:tab/>
-        <w:tab/>
-        <w:tab/>
-        <w:t xml:space="preserve">579.065</w:t>
-      </w:r>
-    </w:p>
-    <w:p>
-      <w:pPr>
-        <w:spacing w:line="240" w:lineRule="auto"/>
-        <w:rPr/>
-      </w:pPr>
-      <w:r>
-        <w:rPr>
-          <w:rtl w:val="0"/>
-        </w:rPr>
-        <w:t xml:space="preserve">So trafficking is actually expungeable. </w:t>
-      </w:r>
-    </w:p>
-    <w:p>
-      <w:pPr>
-        <w:spacing w:line="240" w:lineRule="auto"/>
-        <w:rPr/>
-      </w:pPr>
-      <w:r>
-        <w:rPr>
-          <w:rtl w:val="0"/>
-        </w:rPr>
-        <w:t xml:space="preserve">Trafficking in the 2</w:t>
-      </w:r>
-      <w:r>
-        <w:rPr>
-          <w:vertAlign w:val="superscript"/>
-          <w:rtl w:val="0"/>
-        </w:rPr>
-        <w:t xml:space="preserve">nd</w:t>
-      </w:r>
-      <w:r>
-        <w:rPr>
-          <w:rtl w:val="0"/>
-        </w:rPr>
-        <w:t xml:space="preserve"> degree is also expungeable.</w:t>
-      </w:r>
-    </w:p>
-    <w:p>
-      <w:pPr>
-        <w:spacing w:line="240" w:lineRule="auto"/>
-        <w:rPr/>
-      </w:pPr>
-      <w:r>
-        <w:rPr>
-          <w:rtl w:val="0"/>
-        </w:rPr>
-        <w:t xml:space="preserve">Creating a danger</w:t>
-        <w:tab/>
-        <w:tab/>
-        <w:tab/>
-        <w:tab/>
-        <w:tab/>
-        <w:tab/>
-        <w:tab/>
-        <w:tab/>
-        <w:t xml:space="preserve">579.070</w:t>
-      </w:r>
-    </w:p>
-    <w:p>
-      <w:pPr>
-        <w:spacing w:line="240" w:lineRule="auto"/>
-        <w:rPr/>
-      </w:pPr>
-      <w:r>
-        <w:rPr>
-          <w:rtl w:val="0"/>
-        </w:rPr>
-        <w:t xml:space="preserve">Furnishing the materials for the production of a controlled substance</w:t>
-        <w:tab/>
-        <w:t xml:space="preserve">579.072</w:t>
-      </w:r>
-    </w:p>
-    <w:p>
-      <w:pPr>
-        <w:spacing w:line="240" w:lineRule="auto"/>
-        <w:rPr/>
-      </w:pPr>
-      <w:r>
-        <w:rPr>
-          <w:rtl w:val="0"/>
-        </w:rPr>
-        <w:t xml:space="preserve">Unlawful possession of drug paraphernalia</w:t>
-        <w:tab/>
-        <w:tab/>
-        <w:tab/>
-        <w:tab/>
-        <w:tab/>
-        <w:t xml:space="preserve">579.074</w:t>
-      </w:r>
-    </w:p>
-    <w:p>
-      <w:pPr>
-        <w:spacing w:line="240" w:lineRule="auto"/>
-        <w:rPr/>
-      </w:pPr>
-      <w:r>
-        <w:rPr>
-          <w:rtl w:val="0"/>
-        </w:rPr>
-        <w:t xml:space="preserve">Unlawful manufacture of drug paraphernalia</w:t>
-        <w:tab/>
-        <w:tab/>
-        <w:tab/>
-        <w:tab/>
-        <w:tab/>
-        <w:t xml:space="preserve">579.076</w:t>
-      </w:r>
-    </w:p>
-    <w:p>
-      <w:pPr>
-        <w:spacing w:line="240" w:lineRule="auto"/>
-        <w:rPr/>
-      </w:pPr>
-      <w:r>
-        <w:rPr>
-          <w:rtl w:val="0"/>
-        </w:rPr>
-        <w:t xml:space="preserve">Possession of an imitation controlled substance</w:t>
-        <w:tab/>
-        <w:tab/>
-        <w:tab/>
-        <w:tab/>
-        <w:t xml:space="preserve">579.078</w:t>
-      </w:r>
-    </w:p>
-    <w:p>
-      <w:pPr>
-        <w:spacing w:line="240" w:lineRule="auto"/>
-        <w:rPr/>
-      </w:pPr>
-      <w:r>
-        <w:rPr>
-          <w:rtl w:val="0"/>
-        </w:rPr>
-        <w:t xml:space="preserve">Delivery of an imitation controlled substance</w:t>
-        <w:tab/>
-        <w:tab/>
-        <w:tab/>
-        <w:tab/>
-        <w:tab/>
-        <w:t xml:space="preserve">579.080</w:t>
-      </w:r>
-    </w:p>
-    <w:p>
-      <w:pPr>
-        <w:spacing w:line="240" w:lineRule="auto"/>
-        <w:rPr/>
-      </w:pPr>
-      <w:r>
-        <w:rPr>
-          <w:rtl w:val="0"/>
-        </w:rPr>
-        <w:t xml:space="preserve">Marketing of ephedrine or pseudoephedrine</w:t>
-        <w:tab/>
-        <w:tab/>
-        <w:tab/>
-        <w:tab/>
-        <w:tab/>
-        <w:t xml:space="preserve">579.082</w:t>
-      </w:r>
-    </w:p>
-    <w:p>
-      <w:pPr>
-        <w:spacing w:line="240" w:lineRule="auto"/>
-        <w:rPr/>
-      </w:pPr>
-      <w:r>
-        <w:rPr>
-          <w:rtl w:val="0"/>
-        </w:rPr>
-        <w:t xml:space="preserve">Distribution of controlled substance in violation of registration</w:t>
-      </w:r>
-    </w:p>
-    <w:p>
-      <w:pPr>
-        <w:spacing w:line="240" w:lineRule="auto"/>
-        <w:rPr/>
-      </w:pPr>
-      <w:r>
-        <w:rPr>
-          <w:rtl w:val="0"/>
-        </w:rPr>
-        <w:t xml:space="preserve"> requirements</w:t>
-        <w:tab/>
-        <w:tab/>
-        <w:tab/>
-        <w:tab/>
-        <w:tab/>
-        <w:tab/>
-        <w:tab/>
-        <w:tab/>
-        <w:tab/>
-        <w:t xml:space="preserve">579.084</w:t>
-      </w:r>
-    </w:p>
-    <w:p>
-      <w:pPr>
-        <w:spacing w:line="240" w:lineRule="auto"/>
-        <w:rPr/>
-      </w:pPr>
-      <w:r>
-        <w:rPr>
-          <w:rtl w:val="0"/>
-        </w:rPr>
-        <w:t xml:space="preserve">Unlawful delivery of a controlled substance by a manufacture or </w:t>
-      </w:r>
-    </w:p>
-    <w:p>
-      <w:pPr>
-        <w:spacing w:line="240" w:lineRule="auto"/>
-        <w:rPr/>
-      </w:pPr>
-      <w:r>
-        <w:rPr>
-          <w:rtl w:val="0"/>
-        </w:rPr>
-        <w:t xml:space="preserve">distributor</w:t>
-        <w:tab/>
-        <w:tab/>
-        <w:tab/>
-        <w:tab/>
-        <w:tab/>
-        <w:tab/>
-        <w:tab/>
-        <w:tab/>
-        <w:tab/>
-        <w:t xml:space="preserve">579.086</w:t>
-      </w:r>
-    </w:p>
-    <w:p>
-      <w:pPr>
-        <w:spacing w:line="240" w:lineRule="auto"/>
-        <w:rPr/>
-      </w:pPr>
-      <w:r>
-        <w:rPr>
-          <w:rtl w:val="0"/>
-        </w:rPr>
-        <w:t xml:space="preserve">Tampering with a prescription or drug prescription order</w:t>
-        <w:tab/>
-        <w:tab/>
-        <w:tab/>
-        <w:t xml:space="preserve">579.090</w:t>
-      </w:r>
-    </w:p>
-    <w:p>
-      <w:pPr>
-        <w:spacing w:line="240" w:lineRule="auto"/>
-        <w:rPr/>
-      </w:pPr>
-      <w:r>
-        <w:rPr>
-          <w:rtl w:val="0"/>
-        </w:rPr>
-        <w:t xml:space="preserve">Possession of anhydrous ammonia </w:t>
-        <w:tab/>
-        <w:tab/>
-        <w:tab/>
-        <w:tab/>
-        <w:tab/>
-        <w:tab/>
-        <w:t xml:space="preserve">579.095</w:t>
-      </w:r>
-    </w:p>
-    <w:p>
-      <w:pPr>
-        <w:spacing w:line="240" w:lineRule="auto"/>
-        <w:rPr/>
-      </w:pPr>
-      <w:r>
-        <w:rPr>
-          <w:rtl w:val="0"/>
-        </w:rPr>
-        <w:t xml:space="preserve">Inhalation or inducing others to inhale solvate fumes for causing certain</w:t>
-      </w:r>
-    </w:p>
-    <w:p>
-      <w:pPr>
-        <w:spacing w:line="240" w:lineRule="auto"/>
-        <w:rPr/>
-      </w:pPr>
-      <w:r>
-        <w:rPr>
-          <w:rtl w:val="0"/>
-        </w:rPr>
-        <w:t xml:space="preserve">actions prohibited. </w:t>
-        <w:tab/>
-        <w:tab/>
-        <w:tab/>
-        <w:tab/>
-        <w:tab/>
-        <w:tab/>
-        <w:tab/>
-        <w:tab/>
-        <w:t xml:space="preserve">579.097</w:t>
-      </w:r>
-    </w:p>
-    <w:p>
-      <w:pPr>
-        <w:spacing w:line="240" w:lineRule="auto"/>
-        <w:rPr/>
-      </w:pPr>
-      <w:r>
-        <w:rPr>
-          <w:rtl w:val="0"/>
-        </w:rPr>
-        <w:t xml:space="preserve">Inducing or possession with intent to induce symptoms by use of certain</w:t>
-      </w:r>
-    </w:p>
-    <w:p>
-      <w:pPr>
-        <w:spacing w:line="240" w:lineRule="auto"/>
-        <w:rPr/>
-      </w:pPr>
-      <w:r>
-        <w:rPr>
-          <w:rtl w:val="0"/>
-        </w:rPr>
-        <w:t xml:space="preserve">Solvents and other substances</w:t>
-        <w:tab/>
-        <w:tab/>
-        <w:tab/>
-        <w:tab/>
-        <w:tab/>
-        <w:tab/>
-        <w:t xml:space="preserve">579.099</w:t>
-      </w:r>
-    </w:p>
-    <w:p>
-      <w:pPr>
-        <w:spacing w:line="240" w:lineRule="auto"/>
-        <w:rPr/>
-      </w:pPr>
-      <w:r>
-        <w:rPr>
-          <w:rtl w:val="0"/>
-        </w:rPr>
-        <w:t xml:space="preserve">Possession or purchase of solvents to aid others in violations</w:t>
-        <w:tab/>
-        <w:tab/>
-        <w:t xml:space="preserve">579.101</w:t>
-      </w:r>
-    </w:p>
-    <w:p>
-      <w:pPr>
-        <w:spacing w:line="240" w:lineRule="auto"/>
-        <w:rPr/>
-      </w:pPr>
-      <w:r>
-        <w:rPr>
-          <w:rtl w:val="0"/>
-        </w:rPr>
-        <w:t xml:space="preserve">Selling or transferring solvents to cause certain symptoms</w:t>
-        <w:tab/>
-        <w:tab/>
-        <w:tab/>
-        <w:t xml:space="preserve">579.103</w:t>
-      </w:r>
-    </w:p>
-    <w:p>
-      <w:pPr>
-        <w:spacing w:line="240" w:lineRule="auto"/>
-        <w:rPr/>
-      </w:pPr>
-      <w:r>
-        <w:rPr>
-          <w:rtl w:val="0"/>
-        </w:rPr>
-        <w:t xml:space="preserve">Keeping or maintaining a public nuisance</w:t>
-        <w:tab/>
-        <w:tab/>
-        <w:tab/>
-        <w:tab/>
-        <w:tab/>
-        <w:t xml:space="preserve">579.105</w:t>
-      </w:r>
-    </w:p>
-    <w:p>
-      <w:pPr>
-        <w:spacing w:line="240" w:lineRule="auto"/>
-        <w:rPr/>
-      </w:pPr>
-      <w:r>
-        <w:rPr>
-          <w:rtl w:val="0"/>
-        </w:rPr>
-        <w:t xml:space="preserve">Possession of methamphetamine precursors</w:t>
-        <w:tab/>
-        <w:tab/>
-        <w:tab/>
-        <w:tab/>
-        <w:t xml:space="preserve">579.110</w:t>
-      </w:r>
-    </w:p>
-    <w:p>
-      <w:pPr>
-        <w:spacing w:line="240" w:lineRule="auto"/>
-        <w:rPr/>
-      </w:pPr>
-      <w:r>
-        <w:rPr>
-          <w:rtl w:val="0"/>
-        </w:rPr>
-      </w:r>
-    </w:p>
-    <w:p>
-      <w:pPr>
-        <w:spacing w:line="240" w:lineRule="auto"/>
-        <w:rPr/>
-      </w:pPr>
-      <w:r>
-        <w:rPr>
-          <w:rtl w:val="0"/>
-        </w:rPr>
-        <w:t xml:space="preserve">Copy of suspicious transaction report of certain drugs to be submitted</w:t>
-      </w:r>
-    </w:p>
-    <w:p>
-      <w:pPr>
-        <w:spacing w:line="240" w:lineRule="auto"/>
-        <w:rPr/>
-      </w:pPr>
-      <w:r>
-        <w:rPr>
-          <w:rtl w:val="0"/>
-        </w:rPr>
-        <w:t xml:space="preserve">To chief law enforcement officer</w:t>
-        <w:tab/>
-        <w:tab/>
-        <w:tab/>
-        <w:tab/>
-        <w:tab/>
-        <w:tab/>
-        <w:t xml:space="preserve">579.115</w:t>
-      </w:r>
-    </w:p>
-    <w:p>
-      <w:pPr>
-        <w:spacing w:line="240" w:lineRule="auto"/>
-        <w:rPr/>
-      </w:pPr>
-      <w:r>
-        <w:rPr>
-          <w:rtl w:val="0"/>
-        </w:rPr>
-        <w:t xml:space="preserve">Distribution of prescription medication on school property</w:t>
-        <w:tab/>
-        <w:tab/>
-        <w:tab/>
-        <w:t xml:space="preserve">579.150</w:t>
-      </w:r>
-    </w:p>
-    <w:p>
-      <w:pPr>
-        <w:spacing w:line="240" w:lineRule="auto"/>
-        <w:rPr/>
-      </w:pPr>
-      <w:r>
-        <w:rPr>
-          <w:rtl w:val="0"/>
-        </w:rPr>
-        <w:t xml:space="preserve">Possession of prescription medication on school property</w:t>
-        <w:tab/>
-        <w:tab/>
-        <w:tab/>
-        <w:t xml:space="preserve">579.155</w:t>
-      </w:r>
-    </w:p>
-    <w:p>
-      <w:pPr>
-        <w:spacing w:line="240" w:lineRule="auto"/>
-        <w:rPr/>
-      </w:pPr>
-      <w:r>
-        <w:rPr>
-          <w:rtl w:val="0"/>
-        </w:rPr>
-        <w:t xml:space="preserve">Prior and persistent offenders </w:t>
-      </w:r>
-    </w:p>
-    <w:p>
-      <w:pPr>
-        <w:spacing w:line="240" w:lineRule="auto"/>
-        <w:rPr/>
-      </w:pPr>
-      <w:r>
-        <w:rPr>
-          <w:rtl w:val="0"/>
-        </w:rPr>
-        <w:t xml:space="preserve">That’s going to be the extent of drugs.</w:t>
-      </w:r>
-    </w:p>
-    <w:p>
-      <w:pPr>
-        <w:spacing w:line="240" w:lineRule="auto"/>
-        <w:rPr/>
-      </w:pPr>
-      <w:r>
-        <w:rPr>
-          <w:rtl w:val="0"/>
-        </w:rPr>
-      </w:r>
-    </w:p>
-    <w:p>
-      <w:pPr>
-        <w:spacing w:line="240" w:lineRule="auto"/>
-        <w:rPr/>
-      </w:pPr>
-      <w:r>
-        <w:rPr>
-          <w:rtl w:val="0"/>
-        </w:rPr>
-      </w:r>
-    </w:p>
-    <w:p>
-      <w:pPr>
-        <w:spacing w:line="240" w:lineRule="auto"/>
-        <w:jc w:val="center"/>
+        </w:rPr>
+      </w:pPr>
+      <w:r>
         <w:rPr>
           <w:b w:val="1"/>
           <w:sz w:val="24"/>
           <w:szCs w:val="24"/>
-        </w:rPr>
-      </w:pPr>
-      <w:r>
+          <w:rtl w:val="0"/>
+        </w:rPr>
+        <w:t xml:space="preserve">DRUG OFFENSES WHICH ARE EXPUNGEABLE</w:t>
+      </w:r>
+    </w:p>
+    <w:p>
+      <w:pPr>
+        <w:spacing w:line="240" w:lineRule="auto"/>
         <w:rPr>
           <w:b w:val="1"/>
           <w:sz w:val="24"/>
           <w:szCs w:val="24"/>
-          <w:rtl w:val="0"/>
-        </w:rPr>
-        <w:t xml:space="preserve">ARSON, BURGLARY, TRESPASSING AND RELATED OFFENSES ARE EXPUNGEABLE</w:t>
-      </w:r>
-    </w:p>
-    <w:p>
-      <w:pPr>
-        <w:spacing w:line="240" w:lineRule="auto"/>
+        </w:rPr>
+      </w:pPr>
+      <w:r>
         <w:rPr>
           <w:b w:val="1"/>
           <w:sz w:val="24"/>
           <w:szCs w:val="24"/>
-        </w:rPr>
-      </w:pPr>
-      <w:r>
+          <w:rtl w:val="0"/>
+        </w:rPr>
+        <w:t xml:space="preserve">579 Offenses</w:t>
+      </w:r>
+    </w:p>
+    <w:p>
+      <w:pPr>
+        <w:spacing w:line="240" w:lineRule="auto"/>
+        <w:rPr/>
+      </w:pPr>
+      <w:r>
+        <w:rPr>
+          <w:rtl w:val="0"/>
+        </w:rPr>
+        <w:t xml:space="preserve">.</w:t>
+      </w:r>
+    </w:p>
+    <w:p>
+      <w:pPr>
+        <w:spacing w:line="240" w:lineRule="auto"/>
+        <w:rPr/>
+      </w:pPr>
+      <w:r>
+        <w:rPr>
+          <w:rtl w:val="0"/>
+        </w:rPr>
+        <w:t xml:space="preserve">The following drugs are offenses are expungeable:</w:t>
+      </w:r>
+    </w:p>
+    <w:p>
+      <w:pPr>
+        <w:spacing w:line="240" w:lineRule="auto"/>
+        <w:rPr/>
+      </w:pPr>
+      <w:r>
+        <w:rPr>
+          <w:rtl w:val="0"/>
+        </w:rPr>
+        <w:t xml:space="preserve">Possession of a controlled substance</w:t>
+        <w:tab/>
+        <w:tab/>
+        <w:tab/>
+        <w:tab/>
+        <w:tab/>
+        <w:t xml:space="preserve">579.105</w:t>
+      </w:r>
+    </w:p>
+    <w:p>
+      <w:pPr>
+        <w:spacing w:line="240" w:lineRule="auto"/>
+        <w:rPr/>
+      </w:pPr>
+      <w:r>
+        <w:rPr>
+          <w:rtl w:val="0"/>
+        </w:rPr>
+        <w:t xml:space="preserve">Delivery of a controlled substance</w:t>
+        <w:tab/>
+        <w:tab/>
+        <w:tab/>
+        <w:tab/>
+        <w:tab/>
+        <w:tab/>
+        <w:t xml:space="preserve">579.020</w:t>
+      </w:r>
+    </w:p>
+    <w:p>
+      <w:pPr>
+        <w:spacing w:line="240" w:lineRule="auto"/>
+        <w:rPr/>
+      </w:pPr>
+      <w:bookmarkStart w:colFirst="0" w:colLast="0" w:name="_gjdgxs" w:id="0"/>
+      <w:bookmarkEnd w:id="0"/>
+      <w:r>
+        <w:rPr>
+          <w:rtl w:val="0"/>
+        </w:rPr>
+        <w:t xml:space="preserve">Distribution of a controlled substance in a protected location</w:t>
+        <w:tab/>
+        <w:tab/>
+        <w:t xml:space="preserve">That’s a Class A felony, </w:t>
+      </w:r>
+    </w:p>
+    <w:p>
+      <w:pPr>
+        <w:spacing w:line="240" w:lineRule="auto"/>
+        <w:rPr/>
+      </w:pPr>
+      <w:r>
+        <w:rPr>
+          <w:rtl w:val="0"/>
+        </w:rPr>
+        <w:t xml:space="preserve">Unlawful distribution or delivery or sale of drug paraphernalia</w:t>
+        <w:tab/>
+        <w:tab/>
+        <w:t xml:space="preserve">579.040</w:t>
+      </w:r>
+    </w:p>
+    <w:p>
+      <w:pPr>
+        <w:spacing w:line="240" w:lineRule="auto"/>
+        <w:rPr/>
+      </w:pPr>
+      <w:r>
+        <w:rPr>
+          <w:rtl w:val="0"/>
+        </w:rPr>
+        <w:t xml:space="preserve">Fraudulently attempting to obtain a controlled substance</w:t>
+        <w:tab/>
+        <w:tab/>
+        <w:tab/>
+        <w:t xml:space="preserve">579.045</w:t>
+      </w:r>
+    </w:p>
+    <w:p>
+      <w:pPr>
+        <w:spacing w:line="240" w:lineRule="auto"/>
+        <w:rPr/>
+      </w:pPr>
+      <w:r>
+        <w:rPr>
+          <w:rtl w:val="0"/>
+        </w:rPr>
+        <w:t xml:space="preserve">Manufacture of an imitation of a controlled substance</w:t>
+        <w:tab/>
+        <w:tab/>
+        <w:tab/>
+        <w:t xml:space="preserve">579.050</w:t>
+      </w:r>
+    </w:p>
+    <w:p>
+      <w:pPr>
+        <w:spacing w:line="240" w:lineRule="auto"/>
+        <w:rPr/>
+      </w:pPr>
+      <w:r>
+        <w:rPr>
+          <w:rtl w:val="0"/>
+        </w:rPr>
+        <w:t xml:space="preserve">Manufacture of a controlled substance</w:t>
+        <w:tab/>
+        <w:tab/>
+        <w:tab/>
+        <w:tab/>
+        <w:tab/>
+        <w:t xml:space="preserve">579.055  </w:t>
+      </w:r>
+    </w:p>
+    <w:p>
+      <w:pPr>
+        <w:spacing w:line="240" w:lineRule="auto"/>
+        <w:rPr/>
+      </w:pPr>
+      <w:r>
+        <w:rPr>
+          <w:rtl w:val="0"/>
+        </w:rPr>
+        <w:t xml:space="preserve">Unlawful sale, distribution or purchase of over-the-counter</w:t>
+      </w:r>
+    </w:p>
+    <w:p>
+      <w:pPr>
+        <w:spacing w:line="240" w:lineRule="auto"/>
+        <w:rPr/>
+      </w:pPr>
+      <w:r>
+        <w:rPr>
+          <w:rtl w:val="0"/>
+        </w:rPr>
+        <w:t xml:space="preserve"> methamphetamine precursor</w:t>
+        <w:tab/>
+        <w:tab/>
+        <w:tab/>
+        <w:tab/>
+        <w:tab/>
+        <w:tab/>
+        <w:tab/>
+        <w:t xml:space="preserve">579.060</w:t>
+      </w:r>
+    </w:p>
+    <w:p>
+      <w:pPr>
+        <w:spacing w:line="240" w:lineRule="auto"/>
+        <w:rPr/>
+      </w:pPr>
+      <w:r>
+        <w:rPr>
+          <w:rtl w:val="0"/>
+        </w:rPr>
+        <w:t xml:space="preserve">Trafficking drugs in the 1</w:t>
+      </w:r>
+      <w:r>
+        <w:rPr>
+          <w:vertAlign w:val="superscript"/>
+          <w:rtl w:val="0"/>
+        </w:rPr>
+        <w:t xml:space="preserve">st</w:t>
+      </w:r>
+      <w:r>
+        <w:rPr>
+          <w:rtl w:val="0"/>
+        </w:rPr>
+        <w:t xml:space="preserve"> Degree, as a Class B Felony</w:t>
+        <w:tab/>
+        <w:tab/>
+        <w:tab/>
+        <w:t xml:space="preserve">579.065</w:t>
+      </w:r>
+    </w:p>
+    <w:p>
+      <w:pPr>
+        <w:spacing w:line="240" w:lineRule="auto"/>
+        <w:rPr/>
+      </w:pPr>
+      <w:r>
+        <w:rPr>
+          <w:rtl w:val="0"/>
+        </w:rPr>
+        <w:t xml:space="preserve">So trafficking is actually expungeable. </w:t>
+      </w:r>
+    </w:p>
+    <w:p>
+      <w:pPr>
+        <w:spacing w:line="240" w:lineRule="auto"/>
+        <w:rPr/>
+      </w:pPr>
+      <w:r>
+        <w:rPr>
+          <w:rtl w:val="0"/>
+        </w:rPr>
+        <w:t xml:space="preserve">Trafficking in the 2</w:t>
+      </w:r>
+      <w:r>
+        <w:rPr>
+          <w:vertAlign w:val="superscript"/>
+          <w:rtl w:val="0"/>
+        </w:rPr>
+        <w:t xml:space="preserve">nd</w:t>
+      </w:r>
+      <w:r>
+        <w:rPr>
+          <w:rtl w:val="0"/>
+        </w:rPr>
+        <w:t xml:space="preserve"> degree is also expungeable.</w:t>
+      </w:r>
+    </w:p>
+    <w:p>
+      <w:pPr>
+        <w:spacing w:line="240" w:lineRule="auto"/>
+        <w:rPr/>
+      </w:pPr>
+      <w:r>
+        <w:rPr>
+          <w:rtl w:val="0"/>
+        </w:rPr>
+        <w:t xml:space="preserve">Creating a danger</w:t>
+        <w:tab/>
+        <w:tab/>
+        <w:tab/>
+        <w:tab/>
+        <w:tab/>
+        <w:tab/>
+        <w:tab/>
+        <w:tab/>
+        <w:t xml:space="preserve">579.070</w:t>
+      </w:r>
+    </w:p>
+    <w:p>
+      <w:pPr>
+        <w:spacing w:line="240" w:lineRule="auto"/>
+        <w:rPr/>
+      </w:pPr>
+      <w:r>
+        <w:rPr>
+          <w:rtl w:val="0"/>
+        </w:rPr>
+        <w:t xml:space="preserve">Furnishing the materials for the production of a controlled substance</w:t>
+        <w:tab/>
+        <w:t xml:space="preserve">579.072</w:t>
+      </w:r>
+    </w:p>
+    <w:p>
+      <w:pPr>
+        <w:spacing w:line="240" w:lineRule="auto"/>
+        <w:rPr/>
+      </w:pPr>
+      <w:r>
+        <w:rPr>
+          <w:rtl w:val="0"/>
+        </w:rPr>
+        <w:t xml:space="preserve">Unlawful possession of drug paraphernalia</w:t>
+        <w:tab/>
+        <w:tab/>
+        <w:tab/>
+        <w:tab/>
+        <w:tab/>
+        <w:t xml:space="preserve">579.074</w:t>
+      </w:r>
+    </w:p>
+    <w:p>
+      <w:pPr>
+        <w:spacing w:line="240" w:lineRule="auto"/>
+        <w:rPr/>
+      </w:pPr>
+      <w:r>
+        <w:rPr>
+          <w:rtl w:val="0"/>
+        </w:rPr>
+        <w:t xml:space="preserve">Unlawful manufacture of drug paraphernalia</w:t>
+        <w:tab/>
+        <w:tab/>
+        <w:tab/>
+        <w:tab/>
+        <w:tab/>
+        <w:t xml:space="preserve">579.076</w:t>
+      </w:r>
+    </w:p>
+    <w:p>
+      <w:pPr>
+        <w:spacing w:line="240" w:lineRule="auto"/>
+        <w:rPr/>
+      </w:pPr>
+      <w:r>
+        <w:rPr>
+          <w:rtl w:val="0"/>
+        </w:rPr>
+        <w:t xml:space="preserve">Possession of an imitation controlled substance</w:t>
+        <w:tab/>
+        <w:tab/>
+        <w:tab/>
+        <w:tab/>
+        <w:t xml:space="preserve">579.078</w:t>
+      </w:r>
+    </w:p>
+    <w:p>
+      <w:pPr>
+        <w:spacing w:line="240" w:lineRule="auto"/>
+        <w:rPr/>
+      </w:pPr>
+      <w:r>
+        <w:rPr>
+          <w:rtl w:val="0"/>
+        </w:rPr>
+        <w:t xml:space="preserve">Delivery of an imitation controlled substance</w:t>
+        <w:tab/>
+        <w:tab/>
+        <w:tab/>
+        <w:tab/>
+        <w:tab/>
+        <w:t xml:space="preserve">579.080</w:t>
+      </w:r>
+    </w:p>
+    <w:p>
+      <w:pPr>
+        <w:spacing w:line="240" w:lineRule="auto"/>
+        <w:rPr/>
+      </w:pPr>
+      <w:r>
+        <w:rPr>
+          <w:rtl w:val="0"/>
+        </w:rPr>
+        <w:t xml:space="preserve">Marketing of ephedrine or pseudoephedrine</w:t>
+        <w:tab/>
+        <w:tab/>
+        <w:tab/>
+        <w:tab/>
+        <w:tab/>
+        <w:t xml:space="preserve">579.082</w:t>
+      </w:r>
+    </w:p>
+    <w:p>
+      <w:pPr>
+        <w:spacing w:line="240" w:lineRule="auto"/>
+        <w:rPr/>
+      </w:pPr>
+      <w:r>
+        <w:rPr>
+          <w:rtl w:val="0"/>
+        </w:rPr>
+        <w:t xml:space="preserve">Distribution of controlled substance in violation of registration</w:t>
+      </w:r>
+    </w:p>
+    <w:p>
+      <w:pPr>
+        <w:spacing w:line="240" w:lineRule="auto"/>
+        <w:rPr/>
+      </w:pPr>
+      <w:r>
+        <w:rPr>
+          <w:rtl w:val="0"/>
+        </w:rPr>
+        <w:t xml:space="preserve"> requirements</w:t>
+        <w:tab/>
+        <w:tab/>
+        <w:tab/>
+        <w:tab/>
+        <w:tab/>
+        <w:tab/>
+        <w:tab/>
+        <w:tab/>
+        <w:tab/>
+        <w:t xml:space="preserve">579.084</w:t>
+      </w:r>
+    </w:p>
+    <w:p>
+      <w:pPr>
+        <w:spacing w:line="240" w:lineRule="auto"/>
+        <w:rPr/>
+      </w:pPr>
+      <w:r>
+        <w:rPr>
+          <w:rtl w:val="0"/>
+        </w:rPr>
+        <w:t xml:space="preserve">Unlawful delivery of a controlled substance by a manufacture or </w:t>
+      </w:r>
+    </w:p>
+    <w:p>
+      <w:pPr>
+        <w:spacing w:line="240" w:lineRule="auto"/>
+        <w:rPr/>
+      </w:pPr>
+      <w:r>
+        <w:rPr>
+          <w:rtl w:val="0"/>
+        </w:rPr>
+        <w:t xml:space="preserve">distributor</w:t>
+        <w:tab/>
+        <w:tab/>
+        <w:tab/>
+        <w:tab/>
+        <w:tab/>
+        <w:tab/>
+        <w:tab/>
+        <w:tab/>
+        <w:tab/>
+        <w:t xml:space="preserve">579.086</w:t>
+      </w:r>
+    </w:p>
+    <w:p>
+      <w:pPr>
+        <w:spacing w:line="240" w:lineRule="auto"/>
+        <w:rPr/>
+      </w:pPr>
+      <w:r>
+        <w:rPr>
+          <w:rtl w:val="0"/>
+        </w:rPr>
+        <w:t xml:space="preserve">Tampering with a prescription or drug prescription order</w:t>
+        <w:tab/>
+        <w:tab/>
+        <w:tab/>
+        <w:t xml:space="preserve">579.090</w:t>
+      </w:r>
+    </w:p>
+    <w:p>
+      <w:pPr>
+        <w:spacing w:line="240" w:lineRule="auto"/>
+        <w:rPr/>
+      </w:pPr>
+      <w:r>
+        <w:rPr>
+          <w:rtl w:val="0"/>
+        </w:rPr>
+        <w:t xml:space="preserve">Possession of anhydrous ammonia </w:t>
+        <w:tab/>
+        <w:tab/>
+        <w:tab/>
+        <w:tab/>
+        <w:tab/>
+        <w:tab/>
+        <w:t xml:space="preserve">579.095</w:t>
+      </w:r>
+    </w:p>
+    <w:p>
+      <w:pPr>
+        <w:spacing w:line="240" w:lineRule="auto"/>
+        <w:rPr/>
+      </w:pPr>
+      <w:r>
+        <w:rPr>
+          <w:rtl w:val="0"/>
+        </w:rPr>
+        <w:t xml:space="preserve">Inhalation or inducing others to inhale solvate fumes for causing certain</w:t>
+      </w:r>
+    </w:p>
+    <w:p>
+      <w:pPr>
+        <w:spacing w:line="240" w:lineRule="auto"/>
+        <w:rPr/>
+      </w:pPr>
+      <w:r>
+        <w:rPr>
+          <w:rtl w:val="0"/>
+        </w:rPr>
+        <w:t xml:space="preserve">actions prohibited. </w:t>
+        <w:tab/>
+        <w:tab/>
+        <w:tab/>
+        <w:tab/>
+        <w:tab/>
+        <w:tab/>
+        <w:tab/>
+        <w:tab/>
+        <w:t xml:space="preserve">579.097</w:t>
+      </w:r>
+    </w:p>
+    <w:p>
+      <w:pPr>
+        <w:spacing w:line="240" w:lineRule="auto"/>
+        <w:rPr/>
+      </w:pPr>
+      <w:r>
+        <w:rPr>
+          <w:rtl w:val="0"/>
+        </w:rPr>
+        <w:t xml:space="preserve">Inducing or possession with intent to induce symptoms by use of certain</w:t>
+      </w:r>
+    </w:p>
+    <w:p>
+      <w:pPr>
+        <w:spacing w:line="240" w:lineRule="auto"/>
+        <w:rPr/>
+      </w:pPr>
+      <w:r>
+        <w:rPr>
+          <w:rtl w:val="0"/>
+        </w:rPr>
+        <w:t xml:space="preserve">Solvents and other substances</w:t>
+        <w:tab/>
+        <w:tab/>
+        <w:tab/>
+        <w:tab/>
+        <w:tab/>
+        <w:tab/>
+        <w:t xml:space="preserve">579.099</w:t>
+      </w:r>
+    </w:p>
+    <w:p>
+      <w:pPr>
+        <w:spacing w:line="240" w:lineRule="auto"/>
+        <w:rPr/>
+      </w:pPr>
+      <w:r>
+        <w:rPr>
+          <w:rtl w:val="0"/>
+        </w:rPr>
+        <w:t xml:space="preserve">Possession or purchase of solvents to aid others in violations</w:t>
+        <w:tab/>
+        <w:tab/>
+        <w:t xml:space="preserve">579.101</w:t>
+      </w:r>
+    </w:p>
+    <w:p>
+      <w:pPr>
+        <w:spacing w:line="240" w:lineRule="auto"/>
+        <w:rPr/>
+      </w:pPr>
+      <w:r>
+        <w:rPr>
+          <w:rtl w:val="0"/>
+        </w:rPr>
+        <w:t xml:space="preserve">Selling or transferring solvents to cause certain symptoms</w:t>
+        <w:tab/>
+        <w:tab/>
+        <w:tab/>
+        <w:t xml:space="preserve">579.103</w:t>
+      </w:r>
+    </w:p>
+    <w:p>
+      <w:pPr>
+        <w:spacing w:line="240" w:lineRule="auto"/>
+        <w:rPr/>
+      </w:pPr>
+      <w:r>
+        <w:rPr>
+          <w:rtl w:val="0"/>
+        </w:rPr>
+        <w:t xml:space="preserve">Keeping or maintaining a public nuisance</w:t>
+        <w:tab/>
+        <w:tab/>
+        <w:tab/>
+        <w:tab/>
+        <w:tab/>
+        <w:t xml:space="preserve">579.105</w:t>
+      </w:r>
+    </w:p>
+    <w:p>
+      <w:pPr>
+        <w:spacing w:line="240" w:lineRule="auto"/>
+        <w:rPr/>
+      </w:pPr>
+      <w:r>
+        <w:rPr>
+          <w:rtl w:val="0"/>
+        </w:rPr>
+        <w:t xml:space="preserve">Possession of methamphetamine precursors</w:t>
+        <w:tab/>
+        <w:tab/>
+        <w:tab/>
+        <w:tab/>
+        <w:t xml:space="preserve">579.110</w:t>
+      </w:r>
+    </w:p>
+    <w:p>
+      <w:pPr>
+        <w:spacing w:line="240" w:lineRule="auto"/>
+        <w:rPr/>
+      </w:pPr>
+      <w:r>
+        <w:rPr>
+          <w:rtl w:val="0"/>
+        </w:rPr>
+      </w:r>
+    </w:p>
+    <w:p>
+      <w:pPr>
+        <w:spacing w:line="240" w:lineRule="auto"/>
+        <w:rPr/>
+      </w:pPr>
+      <w:r>
+        <w:rPr>
+          <w:rtl w:val="0"/>
+        </w:rPr>
+        <w:t xml:space="preserve">Copy of suspicious transaction report of certain drugs to be submitted</w:t>
+      </w:r>
+    </w:p>
+    <w:p>
+      <w:pPr>
+        <w:spacing w:line="240" w:lineRule="auto"/>
+        <w:rPr/>
+      </w:pPr>
+      <w:r>
+        <w:rPr>
+          <w:rtl w:val="0"/>
+        </w:rPr>
+        <w:t xml:space="preserve">To chief law enforcement officer</w:t>
+        <w:tab/>
+        <w:tab/>
+        <w:tab/>
+        <w:tab/>
+        <w:tab/>
+        <w:tab/>
+        <w:t xml:space="preserve">579.115</w:t>
+      </w:r>
+    </w:p>
+    <w:p>
+      <w:pPr>
+        <w:spacing w:line="240" w:lineRule="auto"/>
+        <w:rPr/>
+      </w:pPr>
+      <w:r>
+        <w:rPr>
+          <w:rtl w:val="0"/>
+        </w:rPr>
+        <w:t xml:space="preserve">Distribution of prescription medication on school property</w:t>
+        <w:tab/>
+        <w:tab/>
+        <w:tab/>
+        <w:t xml:space="preserve">579.150</w:t>
+      </w:r>
+    </w:p>
+    <w:p>
+      <w:pPr>
+        <w:spacing w:line="240" w:lineRule="auto"/>
+        <w:rPr/>
+      </w:pPr>
+      <w:r>
+        <w:rPr>
+          <w:rtl w:val="0"/>
+        </w:rPr>
+        <w:t xml:space="preserve">Possession of prescription medication on school property</w:t>
+        <w:tab/>
+        <w:tab/>
+        <w:tab/>
+        <w:t xml:space="preserve">579.155</w:t>
+      </w:r>
+    </w:p>
+    <w:p>
+      <w:pPr>
+        <w:spacing w:line="240" w:lineRule="auto"/>
+        <w:rPr/>
+      </w:pPr>
+      <w:r>
+        <w:rPr>
+          <w:rtl w:val="0"/>
+        </w:rPr>
+        <w:t xml:space="preserve">Prior and persistent offenders </w:t>
+      </w:r>
+    </w:p>
+    <w:p>
+      <w:pPr>
+        <w:spacing w:line="240" w:lineRule="auto"/>
+        <w:rPr/>
+      </w:pPr>
+      <w:r>
+        <w:rPr>
+          <w:rtl w:val="0"/>
+        </w:rPr>
+        <w:t xml:space="preserve">That’s going to be the extent of drugs.</w:t>
+      </w:r>
+    </w:p>
+    <w:p>
+      <w:pPr>
+        <w:spacing w:line="240" w:lineRule="auto"/>
+        <w:rPr/>
+      </w:pPr>
+      <w:r>
+        <w:rPr>
+          <w:rtl w:val="0"/>
+        </w:rPr>
+      </w:r>
+    </w:p>
+    <w:p>
+      <w:pPr>
+        <w:spacing w:line="240" w:lineRule="auto"/>
+        <w:rPr/>
+      </w:pPr>
+      <w:r>
+        <w:rPr>
+          <w:rtl w:val="0"/>
+        </w:rPr>
+      </w:r>
+    </w:p>
+    <w:p>
+      <w:pPr>
+        <w:spacing w:line="240" w:lineRule="auto"/>
+        <w:jc w:val="center"/>
         <w:rPr>
           <w:b w:val="1"/>
           <w:sz w:val="24"/>
           <w:szCs w:val="24"/>
+        </w:rPr>
+      </w:pPr>
+      <w:r>
+        <w:rPr>
+          <w:b w:val="1"/>
+          <w:sz w:val="24"/>
+          <w:szCs w:val="24"/>
+          <w:rtl w:val="0"/>
+        </w:rPr>
+        <w:t xml:space="preserve">ARSON, BURGLARY, TRESPASSING AND RELATED OFFENSES ARE EXPUNGEABLE</w:t>
+      </w:r>
+    </w:p>
+    <w:p>
+      <w:pPr>
+        <w:spacing w:line="240" w:lineRule="auto"/>
+        <w:rPr>
+          <w:b w:val="1"/>
+          <w:sz w:val="24"/>
+          <w:szCs w:val="24"/>
+        </w:rPr>
+      </w:pPr>
+      <w:r>
+        <w:rPr>
+          <w:b w:val="1"/>
+          <w:sz w:val="24"/>
+          <w:szCs w:val="24"/>
           <w:rtl w:val="0"/>
         </w:rPr>
         <w:t xml:space="preserve">569 Offenses</w:t>
@@ -1832,6 +1953,27 @@
         <w:tab/>
         <w:tab/>
         <w:t xml:space="preserve">569.099</w:t>
+      </w:r>
+    </w:p>
+    <w:p>
+      <w:pPr>
+        <w:spacing w:line="240" w:lineRule="auto"/>
+        <w:rPr>
+          <w:b w:val="1"/>
+        </w:rPr>
+      </w:pPr>
+      <w:r>
+        <w:rPr>
+          <w:b w:val="1"/>
+          <w:rtl w:val="0"/>
+        </w:rPr>
+        <w:t xml:space="preserve">Property damage in the 1st degree</w:t>
+        <w:tab/>
+        <w:tab/>
+        <w:tab/>
+        <w:tab/>
+        <w:tab/>
+        <w:t xml:space="preserve">569.100</w:t>
       </w:r>
     </w:p>
     <w:p>

</xml_diff>